<commit_message>
Sub 3 ditolak - semua yang diminta reviewer sudah dilakukan. Skenario tes diperbarui
</commit_message>
<xml_diff>
--- a/Project/5. BAJP - Android Expert/Skenario Uji Unit MovieDicts.docx
+++ b/Project/5. BAJP - Android Expert/Skenario Uji Unit MovieDicts.docx
@@ -477,7 +477,6 @@
         </w:numPr>
       </w:pPr>
       <w:r>
-        <w:lastRenderedPageBreak/>
         <w:t xml:space="preserve">Memastikan </w:t>
       </w:r>
       <w:r>
@@ -1332,7 +1331,6 @@
         </w:numPr>
       </w:pPr>
       <w:r>
-        <w:lastRenderedPageBreak/>
         <w:t xml:space="preserve">Memastikan </w:t>
       </w:r>
       <w:r>
@@ -2101,7 +2099,6 @@
         </w:numPr>
       </w:pPr>
       <w:r>
-        <w:lastRenderedPageBreak/>
         <w:t>SplashActivityTest</w:t>
       </w:r>
     </w:p>
@@ -2913,7 +2910,6 @@
         </w:numPr>
       </w:pPr>
       <w:r>
-        <w:lastRenderedPageBreak/>
         <w:t xml:space="preserve">Memberi tindakan klik pada </w:t>
       </w:r>
       <w:r>
@@ -4013,7 +4009,6 @@
           <w:szCs w:val="24"/>
           <w:lang w:eastAsia="id-ID"/>
         </w:rPr>
-        <w:lastRenderedPageBreak/>
         <w:t>Skenario Uji Unit (Unit Test) dan Uji Instrumen (Instrumented Test):</w:t>
       </w:r>
     </w:p>
@@ -5329,7 +5324,6 @@
           <w:szCs w:val="24"/>
           <w:lang w:eastAsia="id-ID"/>
         </w:rPr>
-        <w:lastRenderedPageBreak/>
         <w:t>Memastikan </w:t>
       </w:r>
       <w:r>
@@ -6523,7 +6517,6 @@
           <w:szCs w:val="24"/>
           <w:lang w:eastAsia="id-ID"/>
         </w:rPr>
-        <w:lastRenderedPageBreak/>
         <w:t>Memastikan hasil keluaran ViewModel </w:t>
       </w:r>
       <w:r>
@@ -7591,7 +7584,6 @@
           <w:szCs w:val="24"/>
           <w:lang w:eastAsia="id-ID"/>
         </w:rPr>
-        <w:lastRenderedPageBreak/>
         <w:t>Memastikan </w:t>
       </w:r>
       <w:r>
@@ -9056,7 +9048,6 @@
           <w:szCs w:val="24"/>
           <w:lang w:eastAsia="id-ID"/>
         </w:rPr>
-        <w:lastRenderedPageBreak/>
         <w:t>Memastikan </w:t>
       </w:r>
       <w:r>
@@ -10162,6 +10153,8 @@
         </w:rPr>
         <w:t>Tidak ada komponen yang saling bertumpuk.</w:t>
       </w:r>
+      <w:bookmarkStart w:id="0" w:name="_GoBack"/>
+      <w:bookmarkEnd w:id="0"/>
     </w:p>
     <w:p>
       <w:pPr>
@@ -10500,7 +10493,6 @@
           <w:szCs w:val="24"/>
           <w:lang w:eastAsia="id-ID"/>
         </w:rPr>
-        <w:lastRenderedPageBreak/>
         <w:t>Menggunakan Dependency Injection Library seperti Dagger, Koin, dsb.</w:t>
       </w:r>
       <w:r>
@@ -10557,66 +10549,357 @@
         </w:rPr>
         <w:t>Menerapkan testing untuk fungsi menambah dan menghapus item favorite.</w:t>
       </w:r>
-    </w:p>
-    <w:p>
-      <w:pPr>
-        <w:shd w:val="clear" w:color="auto" w:fill="FFFFFF"/>
-        <w:spacing w:after="100" w:afterAutospacing="1" w:line="240" w:lineRule="auto"/>
-        <w:rPr>
-          <w:rFonts w:ascii="Arial" w:eastAsia="Times New Roman" w:hAnsi="Arial" w:cs="Arial"/>
-          <w:color w:val="000000"/>
-          <w:szCs w:val="24"/>
-          <w:lang w:eastAsia="id-ID"/>
-        </w:rPr>
-      </w:pPr>
-      <w:r>
-        <w:rPr>
-          <w:rFonts w:ascii="Arial" w:eastAsia="Times New Roman" w:hAnsi="Arial" w:cs="Arial"/>
-          <w:color w:val="000000"/>
-          <w:szCs w:val="24"/>
-          <w:lang w:eastAsia="id-ID"/>
-        </w:rPr>
-        <w:t xml:space="preserve">Namun sebagai catatan, saya menggunakan </w:t>
-      </w:r>
-      <w:r>
-        <w:rPr>
-          <w:rFonts w:ascii="Arial" w:eastAsia="Times New Roman" w:hAnsi="Arial" w:cs="Arial"/>
-          <w:b/>
-          <w:bCs/>
-          <w:color w:val="000000"/>
-          <w:szCs w:val="24"/>
-          <w:lang w:eastAsia="id-ID"/>
-        </w:rPr>
-        <w:t>Double Bang Operator (!!)</w:t>
-      </w:r>
-      <w:r>
-        <w:rPr>
-          <w:rFonts w:ascii="Arial" w:eastAsia="Times New Roman" w:hAnsi="Arial" w:cs="Arial"/>
-          <w:color w:val="000000"/>
-          <w:szCs w:val="24"/>
-          <w:lang w:eastAsia="id-ID"/>
-        </w:rPr>
-        <w:t xml:space="preserve"> pada binding agar </w:t>
-      </w:r>
-      <w:r>
-        <w:rPr>
-          <w:rFonts w:ascii="Arial" w:eastAsia="Times New Roman" w:hAnsi="Arial" w:cs="Arial"/>
-          <w:b/>
-          <w:bCs/>
-          <w:color w:val="000000"/>
-          <w:szCs w:val="24"/>
-          <w:lang w:eastAsia="id-ID"/>
-        </w:rPr>
-        <w:t>menghindari adanya kebocoran memory</w:t>
-      </w:r>
-      <w:r>
-        <w:rPr>
-          <w:rFonts w:ascii="Arial" w:eastAsia="Times New Roman" w:hAnsi="Arial" w:cs="Arial"/>
-          <w:color w:val="000000"/>
-          <w:szCs w:val="24"/>
-          <w:lang w:eastAsia="id-ID"/>
-        </w:rPr>
-        <w:t xml:space="preserve"> (Leaked Memory)</w:t>
+      <w:r>
+        <w:rPr>
+          <w:rFonts w:ascii="Arial" w:eastAsia="Times New Roman" w:hAnsi="Arial" w:cs="Arial"/>
+          <w:spacing w:val="1"/>
+          <w:szCs w:val="24"/>
+          <w:lang w:eastAsia="id-ID"/>
+        </w:rPr>
+        <w:t xml:space="preserve"> </w:t>
+      </w:r>
+      <w:r>
+        <w:rPr>
+          <w:rFonts w:ascii="Arial" w:eastAsia="Times New Roman" w:hAnsi="Arial" w:cs="Arial"/>
+          <w:b/>
+          <w:bCs/>
+          <w:spacing w:val="1"/>
+          <w:szCs w:val="24"/>
+          <w:lang w:eastAsia="id-ID"/>
+        </w:rPr>
+        <w:t>(Fitur Favorite digantikan dengan Bookmark, konsepnya sama, hanya berbeda nama dan ikon saja)</w:t>
+      </w:r>
+    </w:p>
+    <w:p>
+      <w:pPr>
+        <w:shd w:val="clear" w:color="auto" w:fill="FFFFFF"/>
+        <w:spacing w:before="100" w:beforeAutospacing="1" w:after="100" w:afterAutospacing="1" w:line="240" w:lineRule="auto"/>
+        <w:rPr>
+          <w:rFonts w:ascii="Arial" w:eastAsia="Times New Roman" w:hAnsi="Arial" w:cs="Arial"/>
+          <w:spacing w:val="1"/>
+          <w:szCs w:val="24"/>
+          <w:lang w:eastAsia="id-ID"/>
+        </w:rPr>
+      </w:pPr>
+      <w:r>
+        <w:rPr>
+          <w:rFonts w:ascii="Arial" w:eastAsia="Times New Roman" w:hAnsi="Arial" w:cs="Arial"/>
+          <w:spacing w:val="1"/>
+          <w:szCs w:val="24"/>
+          <w:lang w:eastAsia="id-ID"/>
+        </w:rPr>
+        <w:t>Dan menanggapi catatan pada Reviewer Note pada submission selanjutnya, yaitu:</w:t>
+      </w:r>
+    </w:p>
+    <w:p>
+      <w:pPr>
+        <w:numPr>
+          <w:ilvl w:val="0"/>
+          <w:numId w:val="8"/>
+        </w:numPr>
+        <w:shd w:val="clear" w:color="auto" w:fill="FFFFFF"/>
+        <w:spacing w:before="100" w:beforeAutospacing="1" w:after="100" w:afterAutospacing="1" w:line="240" w:lineRule="auto"/>
+        <w:rPr>
+          <w:rFonts w:ascii="Arial" w:eastAsia="Times New Roman" w:hAnsi="Arial" w:cs="Arial"/>
+          <w:szCs w:val="24"/>
+          <w:lang w:eastAsia="id-ID"/>
+        </w:rPr>
+      </w:pPr>
+      <w:r>
+        <w:rPr>
+          <w:rFonts w:ascii="Arial" w:eastAsia="Times New Roman" w:hAnsi="Arial" w:cs="Arial"/>
+          <w:szCs w:val="24"/>
+          <w:lang w:eastAsia="id-ID"/>
+        </w:rPr>
+        <w:t>Penerapan Instrumentation Test belum tepat. Pada halaman detail belum dilakukan pengujian untuk seluruh komponen yang ada di halaman detail :</w:t>
+      </w:r>
+    </w:p>
+    <w:p>
+      <w:pPr>
+        <w:numPr>
+          <w:ilvl w:val="1"/>
+          <w:numId w:val="8"/>
+        </w:numPr>
+        <w:shd w:val="clear" w:color="auto" w:fill="FFFFFF"/>
+        <w:spacing w:before="100" w:beforeAutospacing="1" w:after="100" w:afterAutospacing="1" w:line="240" w:lineRule="auto"/>
+        <w:rPr>
+          <w:rFonts w:ascii="Arial" w:eastAsia="Times New Roman" w:hAnsi="Arial" w:cs="Arial"/>
+          <w:szCs w:val="24"/>
+          <w:lang w:eastAsia="id-ID"/>
+        </w:rPr>
+      </w:pPr>
+      <w:r>
+        <w:rPr>
+          <w:rFonts w:ascii="Arial" w:eastAsia="Times New Roman" w:hAnsi="Arial" w:cs="Arial"/>
+          <w:szCs w:val="24"/>
+          <w:lang w:eastAsia="id-ID"/>
+        </w:rPr>
+        <w:t>Button bookmark</w:t>
+      </w:r>
+      <w:r>
+        <w:rPr>
+          <w:rFonts w:ascii="Arial" w:eastAsia="Times New Roman" w:hAnsi="Arial" w:cs="Arial"/>
+          <w:szCs w:val="24"/>
+          <w:lang w:eastAsia="id-ID"/>
+        </w:rPr>
+        <w:t xml:space="preserve"> </w:t>
+      </w:r>
+      <w:r>
+        <w:rPr>
+          <w:rFonts w:ascii="Arial" w:eastAsia="Times New Roman" w:hAnsi="Arial" w:cs="Arial"/>
+          <w:b/>
+          <w:bCs/>
+          <w:szCs w:val="24"/>
+          <w:lang w:eastAsia="id-ID"/>
+        </w:rPr>
+        <w:t>(fungsi ini sudah dilakukan testing pada fungsi shouldBookmarkMovieWorked() dan shouldBookmarkTelevisionShowWorked() dan ada pada submission sebelumnya)</w:t>
+      </w:r>
+    </w:p>
+    <w:p>
+      <w:pPr>
+        <w:numPr>
+          <w:ilvl w:val="1"/>
+          <w:numId w:val="8"/>
+        </w:numPr>
+        <w:shd w:val="clear" w:color="auto" w:fill="FFFFFF"/>
+        <w:spacing w:before="100" w:beforeAutospacing="1" w:after="100" w:afterAutospacing="1" w:line="240" w:lineRule="auto"/>
+        <w:rPr>
+          <w:rFonts w:ascii="Arial" w:eastAsia="Times New Roman" w:hAnsi="Arial" w:cs="Arial"/>
+          <w:szCs w:val="24"/>
+          <w:lang w:eastAsia="id-ID"/>
+        </w:rPr>
+      </w:pPr>
+      <w:r>
+        <w:rPr>
+          <w:rFonts w:ascii="Arial" w:eastAsia="Times New Roman" w:hAnsi="Arial" w:cs="Arial"/>
+          <w:szCs w:val="24"/>
+          <w:lang w:eastAsia="id-ID"/>
+        </w:rPr>
+        <w:t>Progressbar user score</w:t>
+      </w:r>
+      <w:r>
+        <w:rPr>
+          <w:rFonts w:ascii="Arial" w:eastAsia="Times New Roman" w:hAnsi="Arial" w:cs="Arial"/>
+          <w:szCs w:val="24"/>
+          <w:lang w:eastAsia="id-ID"/>
+        </w:rPr>
+        <w:t xml:space="preserve"> </w:t>
+      </w:r>
+      <w:r>
+        <w:rPr>
+          <w:rFonts w:ascii="Arial" w:eastAsia="Times New Roman" w:hAnsi="Arial" w:cs="Arial"/>
+          <w:b/>
+          <w:bCs/>
+          <w:szCs w:val="24"/>
+          <w:lang w:eastAsia="id-ID"/>
+        </w:rPr>
+        <w:t>(sudah saya tambahkan saat test Trending Movies dan Trending Television Show, baik itu Daily maupun Weekly)</w:t>
+      </w:r>
+    </w:p>
+    <w:p>
+      <w:pPr>
+        <w:numPr>
+          <w:ilvl w:val="1"/>
+          <w:numId w:val="8"/>
+        </w:numPr>
+        <w:shd w:val="clear" w:color="auto" w:fill="FFFFFF"/>
+        <w:spacing w:before="100" w:beforeAutospacing="1" w:after="100" w:afterAutospacing="1" w:line="240" w:lineRule="auto"/>
+        <w:rPr>
+          <w:rFonts w:ascii="Arial" w:eastAsia="Times New Roman" w:hAnsi="Arial" w:cs="Arial"/>
+          <w:szCs w:val="24"/>
+          <w:lang w:eastAsia="id-ID"/>
+        </w:rPr>
+      </w:pPr>
+      <w:r>
+        <w:rPr>
+          <w:rFonts w:ascii="Arial" w:eastAsia="Times New Roman" w:hAnsi="Arial" w:cs="Arial"/>
+          <w:szCs w:val="24"/>
+          <w:lang w:eastAsia="id-ID"/>
+        </w:rPr>
+        <w:t>Textview user score</w:t>
+      </w:r>
+      <w:r>
+        <w:rPr>
+          <w:rFonts w:ascii="Arial" w:eastAsia="Times New Roman" w:hAnsi="Arial" w:cs="Arial"/>
+          <w:szCs w:val="24"/>
+          <w:lang w:eastAsia="id-ID"/>
+        </w:rPr>
+        <w:t xml:space="preserve"> </w:t>
+      </w:r>
+      <w:r>
+        <w:rPr>
+          <w:rFonts w:ascii="Arial" w:eastAsia="Times New Roman" w:hAnsi="Arial" w:cs="Arial"/>
+          <w:b/>
+          <w:bCs/>
+          <w:szCs w:val="24"/>
+          <w:lang w:eastAsia="id-ID"/>
+        </w:rPr>
+        <w:t>(sudah saya tambahkan saat test Trending Movies dan Trending Television Show, baik itu Daily maupun Weekly)</w:t>
+      </w:r>
+    </w:p>
+    <w:p>
+      <w:pPr>
+        <w:numPr>
+          <w:ilvl w:val="1"/>
+          <w:numId w:val="8"/>
+        </w:numPr>
+        <w:shd w:val="clear" w:color="auto" w:fill="FFFFFF"/>
+        <w:spacing w:before="100" w:beforeAutospacing="1" w:after="100" w:afterAutospacing="1" w:line="240" w:lineRule="auto"/>
+        <w:rPr>
+          <w:rFonts w:ascii="Arial" w:eastAsia="Times New Roman" w:hAnsi="Arial" w:cs="Arial"/>
+          <w:szCs w:val="24"/>
+          <w:lang w:eastAsia="id-ID"/>
+        </w:rPr>
+      </w:pPr>
+      <w:r>
+        <w:rPr>
+          <w:rFonts w:ascii="Arial" w:eastAsia="Times New Roman" w:hAnsi="Arial" w:cs="Arial"/>
+          <w:szCs w:val="24"/>
+          <w:lang w:eastAsia="id-ID"/>
+        </w:rPr>
+        <w:t>dan lain-lain (termasuk action refresh dan share) pada action bar</w:t>
+      </w:r>
+      <w:r>
+        <w:rPr>
+          <w:rFonts w:ascii="Arial" w:eastAsia="Times New Roman" w:hAnsi="Arial" w:cs="Arial"/>
+          <w:szCs w:val="24"/>
+          <w:lang w:eastAsia="id-ID"/>
+        </w:rPr>
+        <w:t xml:space="preserve"> </w:t>
+      </w:r>
+      <w:r>
+        <w:rPr>
+          <w:rFonts w:ascii="Arial" w:eastAsia="Times New Roman" w:hAnsi="Arial" w:cs="Arial"/>
+          <w:b/>
+          <w:bCs/>
+          <w:szCs w:val="24"/>
+          <w:lang w:eastAsia="id-ID"/>
+        </w:rPr>
+        <w:t xml:space="preserve">(sudah ditambahkan. Fungsinya: </w:t>
+      </w:r>
+      <w:r>
+        <w:rPr>
+          <w:rFonts w:ascii="Arial" w:eastAsia="Times New Roman" w:hAnsi="Arial" w:cs="Arial"/>
+          <w:b/>
+          <w:bCs/>
+          <w:szCs w:val="24"/>
+          <w:lang w:eastAsia="id-ID"/>
+        </w:rPr>
+        <w:t>shouldMovieDetailsCanBeRefreshed()</w:t>
+      </w:r>
+      <w:r>
+        <w:rPr>
+          <w:rFonts w:ascii="Arial" w:eastAsia="Times New Roman" w:hAnsi="Arial" w:cs="Arial"/>
+          <w:b/>
+          <w:bCs/>
+          <w:szCs w:val="24"/>
+          <w:lang w:eastAsia="id-ID"/>
+        </w:rPr>
+        <w:t xml:space="preserve"> dan </w:t>
+      </w:r>
+      <w:r>
+        <w:rPr>
+          <w:rFonts w:ascii="Arial" w:eastAsia="Times New Roman" w:hAnsi="Arial" w:cs="Arial"/>
+          <w:b/>
+          <w:bCs/>
+          <w:szCs w:val="24"/>
+          <w:lang w:eastAsia="id-ID"/>
+        </w:rPr>
+        <w:t>shouldTelevisionShowDetailsCanBeRefreshed()</w:t>
+      </w:r>
+      <w:r>
+        <w:rPr>
+          <w:rFonts w:ascii="Arial" w:eastAsia="Times New Roman" w:hAnsi="Arial" w:cs="Arial"/>
+          <w:b/>
+          <w:bCs/>
+          <w:szCs w:val="24"/>
+          <w:lang w:eastAsia="id-ID"/>
+        </w:rPr>
+        <w:t>)</w:t>
+      </w:r>
+    </w:p>
+    <w:p>
+      <w:pPr>
+        <w:numPr>
+          <w:ilvl w:val="0"/>
+          <w:numId w:val="8"/>
+        </w:numPr>
+        <w:shd w:val="clear" w:color="auto" w:fill="FFFFFF"/>
+        <w:spacing w:before="100" w:beforeAutospacing="1" w:after="100" w:afterAutospacing="1" w:line="240" w:lineRule="auto"/>
+        <w:rPr>
+          <w:rFonts w:ascii="Arial" w:eastAsia="Times New Roman" w:hAnsi="Arial" w:cs="Arial"/>
+          <w:szCs w:val="24"/>
+          <w:lang w:eastAsia="id-ID"/>
+        </w:rPr>
+      </w:pPr>
+      <w:r>
+        <w:rPr>
+          <w:rFonts w:ascii="Arial" w:eastAsia="Times New Roman" w:hAnsi="Arial" w:cs="Arial"/>
+          <w:szCs w:val="24"/>
+          <w:lang w:eastAsia="id-ID"/>
+        </w:rPr>
+        <w:t>Pengunaan double bang (!!) pada binding tidak akan mencegah aplikasi ada dari memory leak, untuk menghindari memory leak pastikan untuk membuat binding menjadi null pada saat fragment di destroy, kamu bisa memanfaatkan onDestroyView() untuk mengembalikan binding menjadi null (sudah Anda terapkan). Hindari penggunaan double bang operator (!!) saat pengecekan null, karena akan memaksa suatu variable menjadi non-null. Dan jika ternyata variable tersebut bernilai null, maka bisa menyebabkan NPE. Periksa kembali semua kode kamu dan jangan biarkan satupun operator tersebut tersisa.</w:t>
+      </w:r>
+      <w:r>
+        <w:rPr>
+          <w:rFonts w:ascii="Arial" w:eastAsia="Times New Roman" w:hAnsi="Arial" w:cs="Arial"/>
+          <w:szCs w:val="24"/>
+          <w:lang w:eastAsia="id-ID"/>
+        </w:rPr>
+        <w:t xml:space="preserve"> </w:t>
+      </w:r>
+      <w:r>
+        <w:rPr>
+          <w:rFonts w:ascii="Arial" w:eastAsia="Times New Roman" w:hAnsi="Arial" w:cs="Arial"/>
+          <w:b/>
+          <w:bCs/>
+          <w:szCs w:val="24"/>
+          <w:lang w:eastAsia="id-ID"/>
+        </w:rPr>
+        <w:t>(sudah saya perbaiki pada Activity maupun Fragment)</w:t>
+      </w:r>
+    </w:p>
+    <w:p>
+      <w:pPr>
+        <w:shd w:val="clear" w:color="auto" w:fill="FFFFFF"/>
+        <w:spacing w:before="100" w:beforeAutospacing="1" w:after="100" w:afterAutospacing="1" w:line="240" w:lineRule="auto"/>
+        <w:rPr>
+          <w:rFonts w:ascii="Arial" w:eastAsia="Times New Roman" w:hAnsi="Arial" w:cs="Arial"/>
+          <w:b/>
+          <w:bCs/>
+          <w:spacing w:val="1"/>
+          <w:szCs w:val="24"/>
+          <w:lang w:eastAsia="id-ID"/>
+        </w:rPr>
+      </w:pPr>
+      <w:r>
+        <w:rPr>
+          <w:rFonts w:ascii="Arial" w:eastAsia="Times New Roman" w:hAnsi="Arial" w:cs="Arial"/>
+          <w:spacing w:val="1"/>
+          <w:szCs w:val="24"/>
+          <w:lang w:eastAsia="id-ID"/>
+        </w:rPr>
+        <w:t xml:space="preserve">Dan sebagai tanggapan tambahan pada catatan pertama, semuanya dilakukan dari </w:t>
+      </w:r>
+      <w:r>
+        <w:rPr>
+          <w:rFonts w:ascii="Arial" w:eastAsia="Times New Roman" w:hAnsi="Arial" w:cs="Arial"/>
+          <w:b/>
+          <w:bCs/>
+          <w:spacing w:val="1"/>
+          <w:szCs w:val="24"/>
+          <w:lang w:eastAsia="id-ID"/>
+        </w:rPr>
+        <w:t>MainActivityTest</w:t>
+      </w:r>
+      <w:r>
+        <w:rPr>
+          <w:rFonts w:ascii="Arial" w:eastAsia="Times New Roman" w:hAnsi="Arial" w:cs="Arial"/>
+          <w:spacing w:val="1"/>
+          <w:szCs w:val="24"/>
+          <w:lang w:eastAsia="id-ID"/>
+        </w:rPr>
+        <w:t xml:space="preserve"> agar halaman detail mendapatkan data yang akurat (langsung dari API nya)</w:t>
       </w:r>
     </w:p>
     <w:p>
@@ -11455,20 +11738,7 @@
           <w:szCs w:val="24"/>
           <w:lang w:eastAsia="id-ID"/>
         </w:rPr>
-        <w:t>Trending Movies W</w:t>
-      </w:r>
-      <w:bookmarkStart w:id="0" w:name="_GoBack"/>
-      <w:bookmarkEnd w:id="0"/>
-      <w:r>
-        <w:rPr>
-          <w:rFonts w:ascii="Arial" w:eastAsia="Times New Roman" w:hAnsi="Arial" w:cs="Arial"/>
-          <w:b/>
-          <w:bCs/>
-          <w:color w:val="000000"/>
-          <w:szCs w:val="24"/>
-          <w:lang w:eastAsia="id-ID"/>
-        </w:rPr>
-        <w:t>eekly ViewModel</w:t>
+        <w:t>Trending Movies Weekly ViewModel</w:t>
       </w:r>
     </w:p>
     <w:p>
@@ -11850,7 +12120,6 @@
           <w:szCs w:val="24"/>
           <w:lang w:eastAsia="id-ID"/>
         </w:rPr>
-        <w:lastRenderedPageBreak/>
         <w:t>Memastikan </w:t>
       </w:r>
       <w:r>
@@ -13386,7 +13655,6 @@
           <w:szCs w:val="24"/>
           <w:lang w:eastAsia="id-ID"/>
         </w:rPr>
-        <w:lastRenderedPageBreak/>
         <w:t>Mengambil data dari </w:t>
       </w:r>
       <w:r>
@@ -14751,7 +15019,6 @@
           <w:szCs w:val="24"/>
           <w:lang w:eastAsia="id-ID"/>
         </w:rPr>
-        <w:lastRenderedPageBreak/>
         <w:t>Memastikan jumlah data dari respon tidak nol</w:t>
       </w:r>
     </w:p>
@@ -15817,7 +16084,6 @@
           <w:szCs w:val="24"/>
           <w:lang w:eastAsia="id-ID"/>
         </w:rPr>
-        <w:lastRenderedPageBreak/>
         <w:t>Memastikan </w:t>
       </w:r>
       <w:r>
@@ -16875,6 +17141,96 @@
     <w:p>
       <w:pPr>
         <w:numPr>
+          <w:ilvl w:val="2"/>
+          <w:numId w:val="6"/>
+        </w:numPr>
+        <w:shd w:val="clear" w:color="auto" w:fill="FFFFFF"/>
+        <w:spacing w:before="100" w:beforeAutospacing="1" w:after="100" w:afterAutospacing="1" w:line="240" w:lineRule="auto"/>
+        <w:rPr>
+          <w:rFonts w:ascii="Arial" w:eastAsia="Times New Roman" w:hAnsi="Arial" w:cs="Arial"/>
+          <w:color w:val="000000"/>
+          <w:szCs w:val="24"/>
+          <w:lang w:eastAsia="id-ID"/>
+        </w:rPr>
+      </w:pPr>
+      <w:r>
+        <w:rPr>
+          <w:rFonts w:ascii="Arial" w:eastAsia="Times New Roman" w:hAnsi="Arial" w:cs="Arial"/>
+          <w:color w:val="000000"/>
+          <w:szCs w:val="24"/>
+          <w:lang w:eastAsia="id-ID"/>
+        </w:rPr>
+        <w:t xml:space="preserve">Memastikan </w:t>
+      </w:r>
+      <w:r>
+        <w:rPr>
+          <w:rFonts w:ascii="Arial" w:eastAsia="Times New Roman" w:hAnsi="Arial" w:cs="Arial"/>
+          <w:b/>
+          <w:bCs/>
+          <w:color w:val="000000"/>
+          <w:szCs w:val="24"/>
+          <w:lang w:eastAsia="id-ID"/>
+        </w:rPr>
+        <w:t>pb_user_score</w:t>
+      </w:r>
+      <w:r>
+        <w:rPr>
+          <w:rFonts w:ascii="Arial" w:eastAsia="Times New Roman" w:hAnsi="Arial" w:cs="Arial"/>
+          <w:color w:val="000000"/>
+          <w:szCs w:val="24"/>
+          <w:lang w:eastAsia="id-ID"/>
+        </w:rPr>
+        <w:t xml:space="preserve"> tampil</w:t>
+      </w:r>
+    </w:p>
+    <w:p>
+      <w:pPr>
+        <w:numPr>
+          <w:ilvl w:val="2"/>
+          <w:numId w:val="6"/>
+        </w:numPr>
+        <w:shd w:val="clear" w:color="auto" w:fill="FFFFFF"/>
+        <w:spacing w:before="100" w:beforeAutospacing="1" w:after="100" w:afterAutospacing="1" w:line="240" w:lineRule="auto"/>
+        <w:rPr>
+          <w:rFonts w:ascii="Arial" w:eastAsia="Times New Roman" w:hAnsi="Arial" w:cs="Arial"/>
+          <w:color w:val="000000"/>
+          <w:szCs w:val="24"/>
+          <w:lang w:eastAsia="id-ID"/>
+        </w:rPr>
+      </w:pPr>
+      <w:r>
+        <w:rPr>
+          <w:rFonts w:ascii="Arial" w:eastAsia="Times New Roman" w:hAnsi="Arial" w:cs="Arial"/>
+          <w:color w:val="000000"/>
+          <w:szCs w:val="24"/>
+          <w:lang w:eastAsia="id-ID"/>
+        </w:rPr>
+        <w:t xml:space="preserve">Memastikan </w:t>
+      </w:r>
+      <w:r>
+        <w:rPr>
+          <w:rFonts w:ascii="Arial" w:eastAsia="Times New Roman" w:hAnsi="Arial" w:cs="Arial"/>
+          <w:b/>
+          <w:bCs/>
+          <w:color w:val="000000"/>
+          <w:szCs w:val="24"/>
+          <w:lang w:eastAsia="id-ID"/>
+        </w:rPr>
+        <w:t>text_user_score</w:t>
+      </w:r>
+      <w:r>
+        <w:rPr>
+          <w:rFonts w:ascii="Arial" w:eastAsia="Times New Roman" w:hAnsi="Arial" w:cs="Arial"/>
+          <w:color w:val="000000"/>
+          <w:szCs w:val="24"/>
+          <w:lang w:eastAsia="id-ID"/>
+        </w:rPr>
+        <w:t xml:space="preserve"> tampil dan tidak kosong</w:t>
+      </w:r>
+    </w:p>
+    <w:p>
+      <w:pPr>
+        <w:numPr>
           <w:ilvl w:val="1"/>
           <w:numId w:val="6"/>
         </w:numPr>
@@ -17201,6 +17557,96 @@
     <w:p>
       <w:pPr>
         <w:numPr>
+          <w:ilvl w:val="2"/>
+          <w:numId w:val="6"/>
+        </w:numPr>
+        <w:shd w:val="clear" w:color="auto" w:fill="FFFFFF"/>
+        <w:spacing w:before="100" w:beforeAutospacing="1" w:after="100" w:afterAutospacing="1" w:line="240" w:lineRule="auto"/>
+        <w:rPr>
+          <w:rFonts w:ascii="Arial" w:eastAsia="Times New Roman" w:hAnsi="Arial" w:cs="Arial"/>
+          <w:color w:val="000000"/>
+          <w:szCs w:val="24"/>
+          <w:lang w:eastAsia="id-ID"/>
+        </w:rPr>
+      </w:pPr>
+      <w:r>
+        <w:rPr>
+          <w:rFonts w:ascii="Arial" w:eastAsia="Times New Roman" w:hAnsi="Arial" w:cs="Arial"/>
+          <w:color w:val="000000"/>
+          <w:szCs w:val="24"/>
+          <w:lang w:eastAsia="id-ID"/>
+        </w:rPr>
+        <w:t xml:space="preserve">Memastikan </w:t>
+      </w:r>
+      <w:r>
+        <w:rPr>
+          <w:rFonts w:ascii="Arial" w:eastAsia="Times New Roman" w:hAnsi="Arial" w:cs="Arial"/>
+          <w:b/>
+          <w:bCs/>
+          <w:color w:val="000000"/>
+          <w:szCs w:val="24"/>
+          <w:lang w:eastAsia="id-ID"/>
+        </w:rPr>
+        <w:t>pb_user_score</w:t>
+      </w:r>
+      <w:r>
+        <w:rPr>
+          <w:rFonts w:ascii="Arial" w:eastAsia="Times New Roman" w:hAnsi="Arial" w:cs="Arial"/>
+          <w:color w:val="000000"/>
+          <w:szCs w:val="24"/>
+          <w:lang w:eastAsia="id-ID"/>
+        </w:rPr>
+        <w:t xml:space="preserve"> tampil</w:t>
+      </w:r>
+    </w:p>
+    <w:p>
+      <w:pPr>
+        <w:numPr>
+          <w:ilvl w:val="2"/>
+          <w:numId w:val="6"/>
+        </w:numPr>
+        <w:shd w:val="clear" w:color="auto" w:fill="FFFFFF"/>
+        <w:spacing w:before="100" w:beforeAutospacing="1" w:after="100" w:afterAutospacing="1" w:line="240" w:lineRule="auto"/>
+        <w:rPr>
+          <w:rFonts w:ascii="Arial" w:eastAsia="Times New Roman" w:hAnsi="Arial" w:cs="Arial"/>
+          <w:color w:val="000000"/>
+          <w:szCs w:val="24"/>
+          <w:lang w:eastAsia="id-ID"/>
+        </w:rPr>
+      </w:pPr>
+      <w:r>
+        <w:rPr>
+          <w:rFonts w:ascii="Arial" w:eastAsia="Times New Roman" w:hAnsi="Arial" w:cs="Arial"/>
+          <w:color w:val="000000"/>
+          <w:szCs w:val="24"/>
+          <w:lang w:eastAsia="id-ID"/>
+        </w:rPr>
+        <w:t xml:space="preserve">Memastikan </w:t>
+      </w:r>
+      <w:r>
+        <w:rPr>
+          <w:rFonts w:ascii="Arial" w:eastAsia="Times New Roman" w:hAnsi="Arial" w:cs="Arial"/>
+          <w:b/>
+          <w:bCs/>
+          <w:color w:val="000000"/>
+          <w:szCs w:val="24"/>
+          <w:lang w:eastAsia="id-ID"/>
+        </w:rPr>
+        <w:t>text_user_score</w:t>
+      </w:r>
+      <w:r>
+        <w:rPr>
+          <w:rFonts w:ascii="Arial" w:eastAsia="Times New Roman" w:hAnsi="Arial" w:cs="Arial"/>
+          <w:color w:val="000000"/>
+          <w:szCs w:val="24"/>
+          <w:lang w:eastAsia="id-ID"/>
+        </w:rPr>
+        <w:t xml:space="preserve"> tampil dan tidak kosong</w:t>
+      </w:r>
+    </w:p>
+    <w:p>
+      <w:pPr>
+        <w:numPr>
           <w:ilvl w:val="1"/>
           <w:numId w:val="6"/>
         </w:numPr>
@@ -17411,7 +17857,6 @@
           <w:szCs w:val="24"/>
           <w:lang w:eastAsia="id-ID"/>
         </w:rPr>
-        <w:lastRenderedPageBreak/>
         <w:t>Memastikan </w:t>
       </w:r>
       <w:r>
@@ -17523,6 +17968,96 @@
           <w:lang w:eastAsia="id-ID"/>
         </w:rPr>
         <w:t> tampil dan tidak kosong</w:t>
+      </w:r>
+    </w:p>
+    <w:p>
+      <w:pPr>
+        <w:numPr>
+          <w:ilvl w:val="2"/>
+          <w:numId w:val="6"/>
+        </w:numPr>
+        <w:shd w:val="clear" w:color="auto" w:fill="FFFFFF"/>
+        <w:spacing w:before="100" w:beforeAutospacing="1" w:after="100" w:afterAutospacing="1" w:line="240" w:lineRule="auto"/>
+        <w:rPr>
+          <w:rFonts w:ascii="Arial" w:eastAsia="Times New Roman" w:hAnsi="Arial" w:cs="Arial"/>
+          <w:color w:val="000000"/>
+          <w:szCs w:val="24"/>
+          <w:lang w:eastAsia="id-ID"/>
+        </w:rPr>
+      </w:pPr>
+      <w:r>
+        <w:rPr>
+          <w:rFonts w:ascii="Arial" w:eastAsia="Times New Roman" w:hAnsi="Arial" w:cs="Arial"/>
+          <w:color w:val="000000"/>
+          <w:szCs w:val="24"/>
+          <w:lang w:eastAsia="id-ID"/>
+        </w:rPr>
+        <w:t xml:space="preserve">Memastikan </w:t>
+      </w:r>
+      <w:r>
+        <w:rPr>
+          <w:rFonts w:ascii="Arial" w:eastAsia="Times New Roman" w:hAnsi="Arial" w:cs="Arial"/>
+          <w:b/>
+          <w:bCs/>
+          <w:color w:val="000000"/>
+          <w:szCs w:val="24"/>
+          <w:lang w:eastAsia="id-ID"/>
+        </w:rPr>
+        <w:t>pb_user_score</w:t>
+      </w:r>
+      <w:r>
+        <w:rPr>
+          <w:rFonts w:ascii="Arial" w:eastAsia="Times New Roman" w:hAnsi="Arial" w:cs="Arial"/>
+          <w:color w:val="000000"/>
+          <w:szCs w:val="24"/>
+          <w:lang w:eastAsia="id-ID"/>
+        </w:rPr>
+        <w:t xml:space="preserve"> tampil</w:t>
+      </w:r>
+    </w:p>
+    <w:p>
+      <w:pPr>
+        <w:numPr>
+          <w:ilvl w:val="2"/>
+          <w:numId w:val="6"/>
+        </w:numPr>
+        <w:shd w:val="clear" w:color="auto" w:fill="FFFFFF"/>
+        <w:spacing w:before="100" w:beforeAutospacing="1" w:after="100" w:afterAutospacing="1" w:line="240" w:lineRule="auto"/>
+        <w:rPr>
+          <w:rFonts w:ascii="Arial" w:eastAsia="Times New Roman" w:hAnsi="Arial" w:cs="Arial"/>
+          <w:color w:val="000000"/>
+          <w:szCs w:val="24"/>
+          <w:lang w:eastAsia="id-ID"/>
+        </w:rPr>
+      </w:pPr>
+      <w:r>
+        <w:rPr>
+          <w:rFonts w:ascii="Arial" w:eastAsia="Times New Roman" w:hAnsi="Arial" w:cs="Arial"/>
+          <w:color w:val="000000"/>
+          <w:szCs w:val="24"/>
+          <w:lang w:eastAsia="id-ID"/>
+        </w:rPr>
+        <w:t xml:space="preserve">Memastikan </w:t>
+      </w:r>
+      <w:r>
+        <w:rPr>
+          <w:rFonts w:ascii="Arial" w:eastAsia="Times New Roman" w:hAnsi="Arial" w:cs="Arial"/>
+          <w:b/>
+          <w:bCs/>
+          <w:color w:val="000000"/>
+          <w:szCs w:val="24"/>
+          <w:lang w:eastAsia="id-ID"/>
+        </w:rPr>
+        <w:t>text_user_score</w:t>
+      </w:r>
+      <w:r>
+        <w:rPr>
+          <w:rFonts w:ascii="Arial" w:eastAsia="Times New Roman" w:hAnsi="Arial" w:cs="Arial"/>
+          <w:color w:val="000000"/>
+          <w:szCs w:val="24"/>
+          <w:lang w:eastAsia="id-ID"/>
+        </w:rPr>
+        <w:t xml:space="preserve"> tampil dan tidak kosong</w:t>
       </w:r>
     </w:p>
     <w:p>
@@ -17854,6 +18389,96 @@
     <w:p>
       <w:pPr>
         <w:numPr>
+          <w:ilvl w:val="2"/>
+          <w:numId w:val="6"/>
+        </w:numPr>
+        <w:shd w:val="clear" w:color="auto" w:fill="FFFFFF"/>
+        <w:spacing w:before="100" w:beforeAutospacing="1" w:after="100" w:afterAutospacing="1" w:line="240" w:lineRule="auto"/>
+        <w:rPr>
+          <w:rFonts w:ascii="Arial" w:eastAsia="Times New Roman" w:hAnsi="Arial" w:cs="Arial"/>
+          <w:color w:val="000000"/>
+          <w:szCs w:val="24"/>
+          <w:lang w:eastAsia="id-ID"/>
+        </w:rPr>
+      </w:pPr>
+      <w:r>
+        <w:rPr>
+          <w:rFonts w:ascii="Arial" w:eastAsia="Times New Roman" w:hAnsi="Arial" w:cs="Arial"/>
+          <w:color w:val="000000"/>
+          <w:szCs w:val="24"/>
+          <w:lang w:eastAsia="id-ID"/>
+        </w:rPr>
+        <w:t xml:space="preserve">Memastikan </w:t>
+      </w:r>
+      <w:r>
+        <w:rPr>
+          <w:rFonts w:ascii="Arial" w:eastAsia="Times New Roman" w:hAnsi="Arial" w:cs="Arial"/>
+          <w:b/>
+          <w:bCs/>
+          <w:color w:val="000000"/>
+          <w:szCs w:val="24"/>
+          <w:lang w:eastAsia="id-ID"/>
+        </w:rPr>
+        <w:t>pb_user_score</w:t>
+      </w:r>
+      <w:r>
+        <w:rPr>
+          <w:rFonts w:ascii="Arial" w:eastAsia="Times New Roman" w:hAnsi="Arial" w:cs="Arial"/>
+          <w:color w:val="000000"/>
+          <w:szCs w:val="24"/>
+          <w:lang w:eastAsia="id-ID"/>
+        </w:rPr>
+        <w:t xml:space="preserve"> tampil</w:t>
+      </w:r>
+    </w:p>
+    <w:p>
+      <w:pPr>
+        <w:numPr>
+          <w:ilvl w:val="2"/>
+          <w:numId w:val="6"/>
+        </w:numPr>
+        <w:shd w:val="clear" w:color="auto" w:fill="FFFFFF"/>
+        <w:spacing w:before="100" w:beforeAutospacing="1" w:after="100" w:afterAutospacing="1" w:line="240" w:lineRule="auto"/>
+        <w:rPr>
+          <w:rFonts w:ascii="Arial" w:eastAsia="Times New Roman" w:hAnsi="Arial" w:cs="Arial"/>
+          <w:color w:val="000000"/>
+          <w:szCs w:val="24"/>
+          <w:lang w:eastAsia="id-ID"/>
+        </w:rPr>
+      </w:pPr>
+      <w:r>
+        <w:rPr>
+          <w:rFonts w:ascii="Arial" w:eastAsia="Times New Roman" w:hAnsi="Arial" w:cs="Arial"/>
+          <w:color w:val="000000"/>
+          <w:szCs w:val="24"/>
+          <w:lang w:eastAsia="id-ID"/>
+        </w:rPr>
+        <w:t xml:space="preserve">Memastikan </w:t>
+      </w:r>
+      <w:r>
+        <w:rPr>
+          <w:rFonts w:ascii="Arial" w:eastAsia="Times New Roman" w:hAnsi="Arial" w:cs="Arial"/>
+          <w:b/>
+          <w:bCs/>
+          <w:color w:val="000000"/>
+          <w:szCs w:val="24"/>
+          <w:lang w:eastAsia="id-ID"/>
+        </w:rPr>
+        <w:t>text_user_score</w:t>
+      </w:r>
+      <w:r>
+        <w:rPr>
+          <w:rFonts w:ascii="Arial" w:eastAsia="Times New Roman" w:hAnsi="Arial" w:cs="Arial"/>
+          <w:color w:val="000000"/>
+          <w:szCs w:val="24"/>
+          <w:lang w:eastAsia="id-ID"/>
+        </w:rPr>
+        <w:t xml:space="preserve"> tampil dan tidak kosong</w:t>
+      </w:r>
+    </w:p>
+    <w:p>
+      <w:pPr>
+        <w:numPr>
           <w:ilvl w:val="1"/>
           <w:numId w:val="6"/>
         </w:numPr>
@@ -18837,36 +19462,16 @@
           <w:szCs w:val="24"/>
           <w:lang w:eastAsia="id-ID"/>
         </w:rPr>
-        <w:t xml:space="preserve">Bookmark </w:t>
-      </w:r>
-      <w:r>
-        <w:rPr>
-          <w:rFonts w:ascii="Arial" w:eastAsia="Times New Roman" w:hAnsi="Arial" w:cs="Arial"/>
-          <w:b/>
-          <w:bCs/>
-          <w:color w:val="000000"/>
-          <w:szCs w:val="24"/>
-          <w:lang w:eastAsia="id-ID"/>
-        </w:rPr>
-        <w:t>Television</w:t>
-      </w:r>
-      <w:r>
-        <w:rPr>
-          <w:rFonts w:ascii="Arial" w:eastAsia="Times New Roman" w:hAnsi="Arial" w:cs="Arial"/>
-          <w:color w:val="000000"/>
-          <w:szCs w:val="24"/>
-          <w:lang w:eastAsia="id-ID"/>
-        </w:rPr>
-        <w:t xml:space="preserve"> Show</w:t>
-      </w:r>
-      <w:r>
-        <w:rPr>
-          <w:rFonts w:ascii="Arial" w:eastAsia="Times New Roman" w:hAnsi="Arial" w:cs="Arial"/>
-          <w:color w:val="000000"/>
-          <w:szCs w:val="24"/>
-          <w:lang w:eastAsia="id-ID"/>
-        </w:rPr>
-        <w:t xml:space="preserve"> bekerja</w:t>
+        <w:t>Bookmark Television</w:t>
+      </w:r>
+      <w:r>
+        <w:rPr>
+          <w:rFonts w:ascii="Arial" w:eastAsia="Times New Roman" w:hAnsi="Arial" w:cs="Arial"/>
+          <w:color w:val="000000"/>
+          <w:szCs w:val="24"/>
+          <w:lang w:eastAsia="id-ID"/>
+        </w:rPr>
+        <w:t xml:space="preserve"> Show bekerja</w:t>
       </w:r>
     </w:p>
     <w:p>
@@ -18947,18 +19552,7 @@
           <w:szCs w:val="24"/>
           <w:lang w:eastAsia="id-ID"/>
         </w:rPr>
-        <w:t>tab</w:t>
-      </w:r>
-      <w:r>
-        <w:rPr>
-          <w:rFonts w:ascii="Arial" w:eastAsia="Times New Roman" w:hAnsi="Arial" w:cs="Arial"/>
-          <w:b/>
-          <w:bCs/>
-          <w:color w:val="000000"/>
-          <w:szCs w:val="24"/>
-          <w:lang w:eastAsia="id-ID"/>
-        </w:rPr>
-        <w:t xml:space="preserve"> kedua</w:t>
+        <w:t>tab kedua</w:t>
       </w:r>
       <w:r>
         <w:rPr>
@@ -19012,18 +19606,7 @@
           <w:szCs w:val="24"/>
           <w:lang w:eastAsia="id-ID"/>
         </w:rPr>
-        <w:t>anim_tv</w:t>
-      </w:r>
-      <w:r>
-        <w:rPr>
-          <w:rFonts w:ascii="Arial" w:eastAsia="Times New Roman" w:hAnsi="Arial" w:cs="Arial"/>
-          <w:b/>
-          <w:bCs/>
-          <w:color w:val="000000"/>
-          <w:szCs w:val="24"/>
-          <w:lang w:eastAsia="id-ID"/>
-        </w:rPr>
-        <w:t>_not_found</w:t>
+        <w:t>anim_tv_not_found</w:t>
       </w:r>
       <w:r>
         <w:rPr>
@@ -19068,18 +19651,7 @@
           <w:szCs w:val="24"/>
           <w:lang w:eastAsia="id-ID"/>
         </w:rPr>
-        <w:t>text_tv</w:t>
-      </w:r>
-      <w:r>
-        <w:rPr>
-          <w:rFonts w:ascii="Arial" w:eastAsia="Times New Roman" w:hAnsi="Arial" w:cs="Arial"/>
-          <w:b/>
-          <w:bCs/>
-          <w:color w:val="000000"/>
-          <w:szCs w:val="24"/>
-          <w:lang w:eastAsia="id-ID"/>
-        </w:rPr>
-        <w:t>_not_found</w:t>
+        <w:t>text_tv_not_found</w:t>
       </w:r>
       <w:r>
         <w:rPr>
@@ -19158,7 +19730,6 @@
           <w:szCs w:val="24"/>
           <w:lang w:eastAsia="id-ID"/>
         </w:rPr>
-        <w:lastRenderedPageBreak/>
         <w:t>Memberi tindakan klik pada </w:t>
       </w:r>
       <w:r>
@@ -19407,18 +19978,7 @@
           <w:szCs w:val="24"/>
           <w:lang w:eastAsia="id-ID"/>
         </w:rPr>
-        <w:t>tab</w:t>
-      </w:r>
-      <w:r>
-        <w:rPr>
-          <w:rFonts w:ascii="Arial" w:eastAsia="Times New Roman" w:hAnsi="Arial" w:cs="Arial"/>
-          <w:b/>
-          <w:bCs/>
-          <w:color w:val="000000"/>
-          <w:szCs w:val="24"/>
-          <w:lang w:eastAsia="id-ID"/>
-        </w:rPr>
-        <w:t xml:space="preserve"> kedua</w:t>
+        <w:t>tab kedua</w:t>
       </w:r>
       <w:r>
         <w:rPr>
@@ -19528,18 +20088,7 @@
           <w:szCs w:val="24"/>
           <w:lang w:eastAsia="id-ID"/>
         </w:rPr>
-        <w:t>Television Show</w:t>
-      </w:r>
-      <w:r>
-        <w:rPr>
-          <w:rFonts w:ascii="Arial" w:eastAsia="Times New Roman" w:hAnsi="Arial" w:cs="Arial"/>
-          <w:b/>
-          <w:bCs/>
-          <w:color w:val="000000"/>
-          <w:szCs w:val="24"/>
-          <w:lang w:eastAsia="id-ID"/>
-        </w:rPr>
-        <w:t xml:space="preserve"> Bookmark</w:t>
+        <w:t>Television Show Bookmark</w:t>
       </w:r>
     </w:p>
     <w:p>
@@ -19689,18 +20238,7 @@
           <w:szCs w:val="24"/>
           <w:lang w:eastAsia="id-ID"/>
         </w:rPr>
-        <w:t>tab</w:t>
-      </w:r>
-      <w:r>
-        <w:rPr>
-          <w:rFonts w:ascii="Arial" w:eastAsia="Times New Roman" w:hAnsi="Arial" w:cs="Arial"/>
-          <w:b/>
-          <w:bCs/>
-          <w:color w:val="000000"/>
-          <w:szCs w:val="24"/>
-          <w:lang w:eastAsia="id-ID"/>
-        </w:rPr>
-        <w:t xml:space="preserve"> kedua</w:t>
+        <w:t>tab kedua</w:t>
       </w:r>
       <w:r>
         <w:rPr>
@@ -19811,7 +20349,1396 @@
         <w:t xml:space="preserve"> tampil</w:t>
       </w:r>
     </w:p>
-    <w:p/>
+    <w:p>
+      <w:pPr>
+        <w:numPr>
+          <w:ilvl w:val="1"/>
+          <w:numId w:val="6"/>
+        </w:numPr>
+        <w:shd w:val="clear" w:color="auto" w:fill="FFFFFF"/>
+        <w:spacing w:before="100" w:beforeAutospacing="1" w:after="100" w:afterAutospacing="1" w:line="240" w:lineRule="auto"/>
+        <w:rPr>
+          <w:rFonts w:ascii="Arial" w:eastAsia="Times New Roman" w:hAnsi="Arial" w:cs="Arial"/>
+          <w:color w:val="000000"/>
+          <w:szCs w:val="24"/>
+          <w:lang w:eastAsia="id-ID"/>
+        </w:rPr>
+      </w:pPr>
+      <w:r>
+        <w:rPr>
+          <w:rFonts w:ascii="Arial" w:eastAsia="Times New Roman" w:hAnsi="Arial" w:cs="Arial"/>
+          <w:color w:val="000000"/>
+          <w:szCs w:val="24"/>
+          <w:lang w:eastAsia="id-ID"/>
+        </w:rPr>
+        <w:t xml:space="preserve">Memastikan informasi </w:t>
+      </w:r>
+      <w:r>
+        <w:rPr>
+          <w:rFonts w:ascii="Arial" w:eastAsia="Times New Roman" w:hAnsi="Arial" w:cs="Arial"/>
+          <w:b/>
+          <w:bCs/>
+          <w:color w:val="000000"/>
+          <w:szCs w:val="24"/>
+          <w:lang w:eastAsia="id-ID"/>
+        </w:rPr>
+        <w:t>Movies</w:t>
+      </w:r>
+      <w:r>
+        <w:rPr>
+          <w:rFonts w:ascii="Arial" w:eastAsia="Times New Roman" w:hAnsi="Arial" w:cs="Arial"/>
+          <w:color w:val="000000"/>
+          <w:szCs w:val="24"/>
+          <w:lang w:eastAsia="id-ID"/>
+        </w:rPr>
+        <w:t xml:space="preserve"> dapat dibagikan</w:t>
+      </w:r>
+    </w:p>
+    <w:p>
+      <w:pPr>
+        <w:numPr>
+          <w:ilvl w:val="2"/>
+          <w:numId w:val="6"/>
+        </w:numPr>
+        <w:shd w:val="clear" w:color="auto" w:fill="FFFFFF"/>
+        <w:spacing w:before="100" w:beforeAutospacing="1" w:after="100" w:afterAutospacing="1" w:line="240" w:lineRule="auto"/>
+        <w:rPr>
+          <w:rFonts w:ascii="Arial" w:eastAsia="Times New Roman" w:hAnsi="Arial" w:cs="Arial"/>
+          <w:color w:val="000000"/>
+          <w:szCs w:val="24"/>
+          <w:lang w:eastAsia="id-ID"/>
+        </w:rPr>
+      </w:pPr>
+      <w:r>
+        <w:rPr>
+          <w:rFonts w:ascii="Arial" w:eastAsia="Times New Roman" w:hAnsi="Arial" w:cs="Arial"/>
+          <w:color w:val="000000"/>
+          <w:szCs w:val="24"/>
+          <w:lang w:eastAsia="id-ID"/>
+        </w:rPr>
+        <w:t>Memberi tindakan klik pada item </w:t>
+      </w:r>
+      <w:r>
+        <w:rPr>
+          <w:rFonts w:ascii="Arial" w:eastAsia="Times New Roman" w:hAnsi="Arial" w:cs="Arial"/>
+          <w:b/>
+          <w:bCs/>
+          <w:color w:val="000000"/>
+          <w:szCs w:val="24"/>
+          <w:lang w:eastAsia="id-ID"/>
+        </w:rPr>
+        <w:t>Movies</w:t>
+      </w:r>
+      <w:r>
+        <w:rPr>
+          <w:rFonts w:ascii="Arial" w:eastAsia="Times New Roman" w:hAnsi="Arial" w:cs="Arial"/>
+          <w:color w:val="000000"/>
+          <w:szCs w:val="24"/>
+          <w:lang w:eastAsia="id-ID"/>
+        </w:rPr>
+        <w:t> di BottomNavigationBar</w:t>
+      </w:r>
+    </w:p>
+    <w:p>
+      <w:pPr>
+        <w:numPr>
+          <w:ilvl w:val="2"/>
+          <w:numId w:val="6"/>
+        </w:numPr>
+        <w:shd w:val="clear" w:color="auto" w:fill="FFFFFF"/>
+        <w:spacing w:before="100" w:beforeAutospacing="1" w:after="100" w:afterAutospacing="1" w:line="240" w:lineRule="auto"/>
+        <w:rPr>
+          <w:rFonts w:ascii="Arial" w:eastAsia="Times New Roman" w:hAnsi="Arial" w:cs="Arial"/>
+          <w:color w:val="000000"/>
+          <w:szCs w:val="24"/>
+          <w:lang w:eastAsia="id-ID"/>
+        </w:rPr>
+      </w:pPr>
+      <w:r>
+        <w:rPr>
+          <w:rFonts w:ascii="Arial" w:eastAsia="Times New Roman" w:hAnsi="Arial" w:cs="Arial"/>
+          <w:b/>
+          <w:bCs/>
+          <w:color w:val="000000"/>
+          <w:szCs w:val="24"/>
+          <w:lang w:eastAsia="id-ID"/>
+        </w:rPr>
+        <w:t>Menunggu 1 detik</w:t>
+      </w:r>
+      <w:r>
+        <w:rPr>
+          <w:rFonts w:ascii="Arial" w:eastAsia="Times New Roman" w:hAnsi="Arial" w:cs="Arial"/>
+          <w:color w:val="000000"/>
+          <w:szCs w:val="24"/>
+          <w:lang w:eastAsia="id-ID"/>
+        </w:rPr>
+        <w:t xml:space="preserve"> untuk memastikan respon dari Paging bekerja semestinya</w:t>
+      </w:r>
+    </w:p>
+    <w:p>
+      <w:pPr>
+        <w:numPr>
+          <w:ilvl w:val="2"/>
+          <w:numId w:val="6"/>
+        </w:numPr>
+        <w:shd w:val="clear" w:color="auto" w:fill="FFFFFF"/>
+        <w:spacing w:before="100" w:beforeAutospacing="1" w:after="100" w:afterAutospacing="1" w:line="240" w:lineRule="auto"/>
+        <w:rPr>
+          <w:rFonts w:ascii="Arial" w:eastAsia="Times New Roman" w:hAnsi="Arial" w:cs="Arial"/>
+          <w:color w:val="000000"/>
+          <w:szCs w:val="24"/>
+          <w:lang w:eastAsia="id-ID"/>
+        </w:rPr>
+      </w:pPr>
+      <w:r>
+        <w:rPr>
+          <w:rFonts w:ascii="Arial" w:eastAsia="Times New Roman" w:hAnsi="Arial" w:cs="Arial"/>
+          <w:color w:val="000000"/>
+          <w:szCs w:val="24"/>
+          <w:lang w:eastAsia="id-ID"/>
+        </w:rPr>
+        <w:t>Memberi tindakan klik pada </w:t>
+      </w:r>
+      <w:r>
+        <w:rPr>
+          <w:rFonts w:ascii="Arial" w:eastAsia="Times New Roman" w:hAnsi="Arial" w:cs="Arial"/>
+          <w:b/>
+          <w:bCs/>
+          <w:color w:val="000000"/>
+          <w:szCs w:val="24"/>
+          <w:lang w:eastAsia="id-ID"/>
+        </w:rPr>
+        <w:t>item pertama</w:t>
+      </w:r>
+      <w:r>
+        <w:rPr>
+          <w:rFonts w:ascii="Arial" w:eastAsia="Times New Roman" w:hAnsi="Arial" w:cs="Arial"/>
+          <w:color w:val="000000"/>
+          <w:szCs w:val="24"/>
+          <w:lang w:eastAsia="id-ID"/>
+        </w:rPr>
+        <w:t> pada daftar </w:t>
+      </w:r>
+      <w:r>
+        <w:rPr>
+          <w:rFonts w:ascii="Arial" w:eastAsia="Times New Roman" w:hAnsi="Arial" w:cs="Arial"/>
+          <w:b/>
+          <w:bCs/>
+          <w:color w:val="000000"/>
+          <w:szCs w:val="24"/>
+          <w:lang w:eastAsia="id-ID"/>
+        </w:rPr>
+        <w:t xml:space="preserve">Trending </w:t>
+      </w:r>
+      <w:r>
+        <w:rPr>
+          <w:rFonts w:ascii="Arial" w:eastAsia="Times New Roman" w:hAnsi="Arial" w:cs="Arial"/>
+          <w:b/>
+          <w:bCs/>
+          <w:color w:val="000000"/>
+          <w:szCs w:val="24"/>
+          <w:lang w:eastAsia="id-ID"/>
+        </w:rPr>
+        <w:t>Movies</w:t>
+      </w:r>
+      <w:r>
+        <w:rPr>
+          <w:rFonts w:ascii="Arial" w:eastAsia="Times New Roman" w:hAnsi="Arial" w:cs="Arial"/>
+          <w:b/>
+          <w:bCs/>
+          <w:color w:val="000000"/>
+          <w:szCs w:val="24"/>
+          <w:lang w:eastAsia="id-ID"/>
+        </w:rPr>
+        <w:t xml:space="preserve"> Daily</w:t>
+      </w:r>
+    </w:p>
+    <w:p>
+      <w:pPr>
+        <w:numPr>
+          <w:ilvl w:val="2"/>
+          <w:numId w:val="6"/>
+        </w:numPr>
+        <w:shd w:val="clear" w:color="auto" w:fill="FFFFFF"/>
+        <w:spacing w:before="100" w:beforeAutospacing="1" w:after="100" w:afterAutospacing="1" w:line="240" w:lineRule="auto"/>
+        <w:rPr>
+          <w:rFonts w:ascii="Arial" w:eastAsia="Times New Roman" w:hAnsi="Arial" w:cs="Arial"/>
+          <w:color w:val="000000"/>
+          <w:szCs w:val="24"/>
+          <w:lang w:eastAsia="id-ID"/>
+        </w:rPr>
+      </w:pPr>
+      <w:r>
+        <w:rPr>
+          <w:rFonts w:ascii="Arial" w:eastAsia="Times New Roman" w:hAnsi="Arial" w:cs="Arial"/>
+          <w:color w:val="000000"/>
+          <w:szCs w:val="24"/>
+          <w:lang w:eastAsia="id-ID"/>
+        </w:rPr>
+        <w:t xml:space="preserve">Memberi tindakan klik pada </w:t>
+      </w:r>
+      <w:r>
+        <w:rPr>
+          <w:rFonts w:ascii="Arial" w:eastAsia="Times New Roman" w:hAnsi="Arial" w:cs="Arial"/>
+          <w:b/>
+          <w:bCs/>
+          <w:color w:val="000000"/>
+          <w:szCs w:val="24"/>
+          <w:lang w:eastAsia="id-ID"/>
+        </w:rPr>
+        <w:t>menu_share</w:t>
+      </w:r>
+      <w:r>
+        <w:rPr>
+          <w:rFonts w:ascii="Arial" w:eastAsia="Times New Roman" w:hAnsi="Arial" w:cs="Arial"/>
+          <w:color w:val="000000"/>
+          <w:szCs w:val="24"/>
+          <w:lang w:eastAsia="id-ID"/>
+        </w:rPr>
+        <w:t xml:space="preserve"> di bagian ActionBar</w:t>
+      </w:r>
+    </w:p>
+    <w:p>
+      <w:pPr>
+        <w:numPr>
+          <w:ilvl w:val="2"/>
+          <w:numId w:val="6"/>
+        </w:numPr>
+        <w:shd w:val="clear" w:color="auto" w:fill="FFFFFF"/>
+        <w:spacing w:before="100" w:beforeAutospacing="1" w:after="100" w:afterAutospacing="1" w:line="240" w:lineRule="auto"/>
+        <w:rPr>
+          <w:rFonts w:ascii="Arial" w:eastAsia="Times New Roman" w:hAnsi="Arial" w:cs="Arial"/>
+          <w:color w:val="000000"/>
+          <w:szCs w:val="24"/>
+          <w:lang w:eastAsia="id-ID"/>
+        </w:rPr>
+      </w:pPr>
+      <w:r>
+        <w:rPr>
+          <w:rFonts w:ascii="Arial" w:eastAsia="Times New Roman" w:hAnsi="Arial" w:cs="Arial"/>
+          <w:color w:val="000000"/>
+          <w:szCs w:val="24"/>
+          <w:lang w:eastAsia="id-ID"/>
+        </w:rPr>
+        <w:t xml:space="preserve">Memastikan dialog </w:t>
+      </w:r>
+      <w:r>
+        <w:rPr>
+          <w:rFonts w:ascii="Arial" w:eastAsia="Times New Roman" w:hAnsi="Arial" w:cs="Arial"/>
+          <w:b/>
+          <w:bCs/>
+          <w:color w:val="000000"/>
+          <w:szCs w:val="24"/>
+          <w:lang w:eastAsia="id-ID"/>
+        </w:rPr>
+        <w:t>Bagikan</w:t>
+      </w:r>
+      <w:r>
+        <w:rPr>
+          <w:rFonts w:ascii="Arial" w:eastAsia="Times New Roman" w:hAnsi="Arial" w:cs="Arial"/>
+          <w:color w:val="000000"/>
+          <w:szCs w:val="24"/>
+          <w:lang w:eastAsia="id-ID"/>
+        </w:rPr>
+        <w:t xml:space="preserve"> (bawaan sistem) tampil</w:t>
+      </w:r>
+    </w:p>
+    <w:p>
+      <w:pPr>
+        <w:numPr>
+          <w:ilvl w:val="2"/>
+          <w:numId w:val="6"/>
+        </w:numPr>
+        <w:shd w:val="clear" w:color="auto" w:fill="FFFFFF"/>
+        <w:spacing w:before="100" w:beforeAutospacing="1" w:after="100" w:afterAutospacing="1" w:line="240" w:lineRule="auto"/>
+        <w:rPr>
+          <w:rFonts w:ascii="Arial" w:eastAsia="Times New Roman" w:hAnsi="Arial" w:cs="Arial"/>
+          <w:color w:val="000000"/>
+          <w:szCs w:val="24"/>
+          <w:lang w:eastAsia="id-ID"/>
+        </w:rPr>
+      </w:pPr>
+      <w:r>
+        <w:rPr>
+          <w:rFonts w:ascii="Arial" w:eastAsia="Times New Roman" w:hAnsi="Arial" w:cs="Arial"/>
+          <w:color w:val="000000"/>
+          <w:szCs w:val="24"/>
+          <w:lang w:eastAsia="id-ID"/>
+        </w:rPr>
+        <w:t xml:space="preserve">Memberi tindakan </w:t>
+      </w:r>
+      <w:r>
+        <w:rPr>
+          <w:rFonts w:ascii="Arial" w:eastAsia="Times New Roman" w:hAnsi="Arial" w:cs="Arial"/>
+          <w:b/>
+          <w:bCs/>
+          <w:color w:val="000000"/>
+          <w:szCs w:val="24"/>
+          <w:lang w:eastAsia="id-ID"/>
+        </w:rPr>
+        <w:t>klik tombol Kembali</w:t>
+      </w:r>
+      <w:r>
+        <w:rPr>
+          <w:rFonts w:ascii="Arial" w:eastAsia="Times New Roman" w:hAnsi="Arial" w:cs="Arial"/>
+          <w:color w:val="000000"/>
+          <w:szCs w:val="24"/>
+          <w:lang w:eastAsia="id-ID"/>
+        </w:rPr>
+        <w:t xml:space="preserve"> pada System UI Android</w:t>
+      </w:r>
+    </w:p>
+    <w:p>
+      <w:pPr>
+        <w:numPr>
+          <w:ilvl w:val="1"/>
+          <w:numId w:val="6"/>
+        </w:numPr>
+        <w:shd w:val="clear" w:color="auto" w:fill="FFFFFF"/>
+        <w:spacing w:before="100" w:beforeAutospacing="1" w:after="100" w:afterAutospacing="1" w:line="240" w:lineRule="auto"/>
+        <w:rPr>
+          <w:rFonts w:ascii="Arial" w:eastAsia="Times New Roman" w:hAnsi="Arial" w:cs="Arial"/>
+          <w:color w:val="000000"/>
+          <w:szCs w:val="24"/>
+          <w:lang w:eastAsia="id-ID"/>
+        </w:rPr>
+      </w:pPr>
+      <w:r>
+        <w:rPr>
+          <w:rFonts w:ascii="Arial" w:eastAsia="Times New Roman" w:hAnsi="Arial" w:cs="Arial"/>
+          <w:color w:val="000000"/>
+          <w:szCs w:val="24"/>
+          <w:lang w:eastAsia="id-ID"/>
+        </w:rPr>
+        <w:t xml:space="preserve">Memastikan informasi </w:t>
+      </w:r>
+      <w:r>
+        <w:rPr>
+          <w:rFonts w:ascii="Arial" w:eastAsia="Times New Roman" w:hAnsi="Arial" w:cs="Arial"/>
+          <w:b/>
+          <w:bCs/>
+          <w:color w:val="000000"/>
+          <w:szCs w:val="24"/>
+          <w:lang w:eastAsia="id-ID"/>
+        </w:rPr>
+        <w:t>Television Show</w:t>
+      </w:r>
+      <w:r>
+        <w:rPr>
+          <w:rFonts w:ascii="Arial" w:eastAsia="Times New Roman" w:hAnsi="Arial" w:cs="Arial"/>
+          <w:color w:val="000000"/>
+          <w:szCs w:val="24"/>
+          <w:lang w:eastAsia="id-ID"/>
+        </w:rPr>
+        <w:t xml:space="preserve"> dapat dibagikan</w:t>
+      </w:r>
+    </w:p>
+    <w:p>
+      <w:pPr>
+        <w:numPr>
+          <w:ilvl w:val="2"/>
+          <w:numId w:val="6"/>
+        </w:numPr>
+        <w:shd w:val="clear" w:color="auto" w:fill="FFFFFF"/>
+        <w:spacing w:before="100" w:beforeAutospacing="1" w:after="100" w:afterAutospacing="1" w:line="240" w:lineRule="auto"/>
+        <w:rPr>
+          <w:rFonts w:ascii="Arial" w:eastAsia="Times New Roman" w:hAnsi="Arial" w:cs="Arial"/>
+          <w:color w:val="000000"/>
+          <w:szCs w:val="24"/>
+          <w:lang w:eastAsia="id-ID"/>
+        </w:rPr>
+      </w:pPr>
+      <w:r>
+        <w:rPr>
+          <w:rFonts w:ascii="Arial" w:eastAsia="Times New Roman" w:hAnsi="Arial" w:cs="Arial"/>
+          <w:color w:val="000000"/>
+          <w:szCs w:val="24"/>
+          <w:lang w:eastAsia="id-ID"/>
+        </w:rPr>
+        <w:t>Memberi tindakan klik pada item </w:t>
+      </w:r>
+      <w:r>
+        <w:rPr>
+          <w:rFonts w:ascii="Arial" w:eastAsia="Times New Roman" w:hAnsi="Arial" w:cs="Arial"/>
+          <w:b/>
+          <w:bCs/>
+          <w:color w:val="000000"/>
+          <w:szCs w:val="24"/>
+          <w:lang w:eastAsia="id-ID"/>
+        </w:rPr>
+        <w:t>Television Show</w:t>
+      </w:r>
+      <w:r>
+        <w:rPr>
+          <w:rFonts w:ascii="Arial" w:eastAsia="Times New Roman" w:hAnsi="Arial" w:cs="Arial"/>
+          <w:color w:val="000000"/>
+          <w:szCs w:val="24"/>
+          <w:lang w:eastAsia="id-ID"/>
+        </w:rPr>
+        <w:t> di BottomNavigationBar</w:t>
+      </w:r>
+    </w:p>
+    <w:p>
+      <w:pPr>
+        <w:numPr>
+          <w:ilvl w:val="2"/>
+          <w:numId w:val="6"/>
+        </w:numPr>
+        <w:shd w:val="clear" w:color="auto" w:fill="FFFFFF"/>
+        <w:spacing w:before="100" w:beforeAutospacing="1" w:after="100" w:afterAutospacing="1" w:line="240" w:lineRule="auto"/>
+        <w:rPr>
+          <w:rFonts w:ascii="Arial" w:eastAsia="Times New Roman" w:hAnsi="Arial" w:cs="Arial"/>
+          <w:color w:val="000000"/>
+          <w:szCs w:val="24"/>
+          <w:lang w:eastAsia="id-ID"/>
+        </w:rPr>
+      </w:pPr>
+      <w:r>
+        <w:rPr>
+          <w:rFonts w:ascii="Arial" w:eastAsia="Times New Roman" w:hAnsi="Arial" w:cs="Arial"/>
+          <w:b/>
+          <w:bCs/>
+          <w:color w:val="000000"/>
+          <w:szCs w:val="24"/>
+          <w:lang w:eastAsia="id-ID"/>
+        </w:rPr>
+        <w:t>Menunggu 1 detik</w:t>
+      </w:r>
+      <w:r>
+        <w:rPr>
+          <w:rFonts w:ascii="Arial" w:eastAsia="Times New Roman" w:hAnsi="Arial" w:cs="Arial"/>
+          <w:color w:val="000000"/>
+          <w:szCs w:val="24"/>
+          <w:lang w:eastAsia="id-ID"/>
+        </w:rPr>
+        <w:t xml:space="preserve"> untuk memastikan respon dari Paging bekerja semestinya</w:t>
+      </w:r>
+    </w:p>
+    <w:p>
+      <w:pPr>
+        <w:numPr>
+          <w:ilvl w:val="2"/>
+          <w:numId w:val="6"/>
+        </w:numPr>
+        <w:shd w:val="clear" w:color="auto" w:fill="FFFFFF"/>
+        <w:spacing w:before="100" w:beforeAutospacing="1" w:after="100" w:afterAutospacing="1" w:line="240" w:lineRule="auto"/>
+        <w:rPr>
+          <w:rFonts w:ascii="Arial" w:eastAsia="Times New Roman" w:hAnsi="Arial" w:cs="Arial"/>
+          <w:color w:val="000000"/>
+          <w:szCs w:val="24"/>
+          <w:lang w:eastAsia="id-ID"/>
+        </w:rPr>
+      </w:pPr>
+      <w:r>
+        <w:rPr>
+          <w:rFonts w:ascii="Arial" w:eastAsia="Times New Roman" w:hAnsi="Arial" w:cs="Arial"/>
+          <w:color w:val="000000"/>
+          <w:szCs w:val="24"/>
+          <w:lang w:eastAsia="id-ID"/>
+        </w:rPr>
+        <w:t>Memberi tindakan klik pada </w:t>
+      </w:r>
+      <w:r>
+        <w:rPr>
+          <w:rFonts w:ascii="Arial" w:eastAsia="Times New Roman" w:hAnsi="Arial" w:cs="Arial"/>
+          <w:b/>
+          <w:bCs/>
+          <w:color w:val="000000"/>
+          <w:szCs w:val="24"/>
+          <w:lang w:eastAsia="id-ID"/>
+        </w:rPr>
+        <w:t>item pertama</w:t>
+      </w:r>
+      <w:r>
+        <w:rPr>
+          <w:rFonts w:ascii="Arial" w:eastAsia="Times New Roman" w:hAnsi="Arial" w:cs="Arial"/>
+          <w:color w:val="000000"/>
+          <w:szCs w:val="24"/>
+          <w:lang w:eastAsia="id-ID"/>
+        </w:rPr>
+        <w:t> pada daftar </w:t>
+      </w:r>
+      <w:r>
+        <w:rPr>
+          <w:rFonts w:ascii="Arial" w:eastAsia="Times New Roman" w:hAnsi="Arial" w:cs="Arial"/>
+          <w:b/>
+          <w:bCs/>
+          <w:color w:val="000000"/>
+          <w:szCs w:val="24"/>
+          <w:lang w:eastAsia="id-ID"/>
+        </w:rPr>
+        <w:t xml:space="preserve">Trending </w:t>
+      </w:r>
+      <w:r>
+        <w:rPr>
+          <w:rFonts w:ascii="Arial" w:eastAsia="Times New Roman" w:hAnsi="Arial" w:cs="Arial"/>
+          <w:b/>
+          <w:bCs/>
+          <w:color w:val="000000"/>
+          <w:szCs w:val="24"/>
+          <w:lang w:eastAsia="id-ID"/>
+        </w:rPr>
+        <w:t>Television Show</w:t>
+      </w:r>
+      <w:r>
+        <w:rPr>
+          <w:rFonts w:ascii="Arial" w:eastAsia="Times New Roman" w:hAnsi="Arial" w:cs="Arial"/>
+          <w:b/>
+          <w:bCs/>
+          <w:color w:val="000000"/>
+          <w:szCs w:val="24"/>
+          <w:lang w:eastAsia="id-ID"/>
+        </w:rPr>
+        <w:t xml:space="preserve"> Daily</w:t>
+      </w:r>
+    </w:p>
+    <w:p>
+      <w:pPr>
+        <w:numPr>
+          <w:ilvl w:val="2"/>
+          <w:numId w:val="6"/>
+        </w:numPr>
+        <w:shd w:val="clear" w:color="auto" w:fill="FFFFFF"/>
+        <w:spacing w:before="100" w:beforeAutospacing="1" w:after="100" w:afterAutospacing="1" w:line="240" w:lineRule="auto"/>
+        <w:rPr>
+          <w:rFonts w:ascii="Arial" w:eastAsia="Times New Roman" w:hAnsi="Arial" w:cs="Arial"/>
+          <w:color w:val="000000"/>
+          <w:szCs w:val="24"/>
+          <w:lang w:eastAsia="id-ID"/>
+        </w:rPr>
+      </w:pPr>
+      <w:r>
+        <w:rPr>
+          <w:rFonts w:ascii="Arial" w:eastAsia="Times New Roman" w:hAnsi="Arial" w:cs="Arial"/>
+          <w:color w:val="000000"/>
+          <w:szCs w:val="24"/>
+          <w:lang w:eastAsia="id-ID"/>
+        </w:rPr>
+        <w:t xml:space="preserve">Memberi tindakan klik pada </w:t>
+      </w:r>
+      <w:r>
+        <w:rPr>
+          <w:rFonts w:ascii="Arial" w:eastAsia="Times New Roman" w:hAnsi="Arial" w:cs="Arial"/>
+          <w:b/>
+          <w:bCs/>
+          <w:color w:val="000000"/>
+          <w:szCs w:val="24"/>
+          <w:lang w:eastAsia="id-ID"/>
+        </w:rPr>
+        <w:t>menu_share</w:t>
+      </w:r>
+      <w:r>
+        <w:rPr>
+          <w:rFonts w:ascii="Arial" w:eastAsia="Times New Roman" w:hAnsi="Arial" w:cs="Arial"/>
+          <w:color w:val="000000"/>
+          <w:szCs w:val="24"/>
+          <w:lang w:eastAsia="id-ID"/>
+        </w:rPr>
+        <w:t xml:space="preserve"> di bagian ActionBar</w:t>
+      </w:r>
+    </w:p>
+    <w:p>
+      <w:pPr>
+        <w:numPr>
+          <w:ilvl w:val="2"/>
+          <w:numId w:val="6"/>
+        </w:numPr>
+        <w:shd w:val="clear" w:color="auto" w:fill="FFFFFF"/>
+        <w:spacing w:before="100" w:beforeAutospacing="1" w:after="100" w:afterAutospacing="1" w:line="240" w:lineRule="auto"/>
+        <w:rPr>
+          <w:rFonts w:ascii="Arial" w:eastAsia="Times New Roman" w:hAnsi="Arial" w:cs="Arial"/>
+          <w:color w:val="000000"/>
+          <w:szCs w:val="24"/>
+          <w:lang w:eastAsia="id-ID"/>
+        </w:rPr>
+      </w:pPr>
+      <w:r>
+        <w:rPr>
+          <w:rFonts w:ascii="Arial" w:eastAsia="Times New Roman" w:hAnsi="Arial" w:cs="Arial"/>
+          <w:color w:val="000000"/>
+          <w:szCs w:val="24"/>
+          <w:lang w:eastAsia="id-ID"/>
+        </w:rPr>
+        <w:t xml:space="preserve">Memastikan dialog </w:t>
+      </w:r>
+      <w:r>
+        <w:rPr>
+          <w:rFonts w:ascii="Arial" w:eastAsia="Times New Roman" w:hAnsi="Arial" w:cs="Arial"/>
+          <w:b/>
+          <w:bCs/>
+          <w:color w:val="000000"/>
+          <w:szCs w:val="24"/>
+          <w:lang w:eastAsia="id-ID"/>
+        </w:rPr>
+        <w:t>Bagikan</w:t>
+      </w:r>
+      <w:r>
+        <w:rPr>
+          <w:rFonts w:ascii="Arial" w:eastAsia="Times New Roman" w:hAnsi="Arial" w:cs="Arial"/>
+          <w:color w:val="000000"/>
+          <w:szCs w:val="24"/>
+          <w:lang w:eastAsia="id-ID"/>
+        </w:rPr>
+        <w:t xml:space="preserve"> (bawaan sistem) tampil</w:t>
+      </w:r>
+    </w:p>
+    <w:p>
+      <w:pPr>
+        <w:numPr>
+          <w:ilvl w:val="2"/>
+          <w:numId w:val="6"/>
+        </w:numPr>
+        <w:shd w:val="clear" w:color="auto" w:fill="FFFFFF"/>
+        <w:spacing w:before="100" w:beforeAutospacing="1" w:after="100" w:afterAutospacing="1" w:line="240" w:lineRule="auto"/>
+        <w:rPr>
+          <w:rFonts w:ascii="Arial" w:eastAsia="Times New Roman" w:hAnsi="Arial" w:cs="Arial"/>
+          <w:color w:val="000000"/>
+          <w:szCs w:val="24"/>
+          <w:lang w:eastAsia="id-ID"/>
+        </w:rPr>
+      </w:pPr>
+      <w:r>
+        <w:rPr>
+          <w:rFonts w:ascii="Arial" w:eastAsia="Times New Roman" w:hAnsi="Arial" w:cs="Arial"/>
+          <w:color w:val="000000"/>
+          <w:szCs w:val="24"/>
+          <w:lang w:eastAsia="id-ID"/>
+        </w:rPr>
+        <w:t xml:space="preserve">Memberi tindakan </w:t>
+      </w:r>
+      <w:r>
+        <w:rPr>
+          <w:rFonts w:ascii="Arial" w:eastAsia="Times New Roman" w:hAnsi="Arial" w:cs="Arial"/>
+          <w:b/>
+          <w:bCs/>
+          <w:color w:val="000000"/>
+          <w:szCs w:val="24"/>
+          <w:lang w:eastAsia="id-ID"/>
+        </w:rPr>
+        <w:t>klik tombol Kembali</w:t>
+      </w:r>
+      <w:r>
+        <w:rPr>
+          <w:rFonts w:ascii="Arial" w:eastAsia="Times New Roman" w:hAnsi="Arial" w:cs="Arial"/>
+          <w:color w:val="000000"/>
+          <w:szCs w:val="24"/>
+          <w:lang w:eastAsia="id-ID"/>
+        </w:rPr>
+        <w:t xml:space="preserve"> pada System UI Android</w:t>
+      </w:r>
+    </w:p>
+    <w:p>
+      <w:pPr>
+        <w:numPr>
+          <w:ilvl w:val="1"/>
+          <w:numId w:val="6"/>
+        </w:numPr>
+        <w:shd w:val="clear" w:color="auto" w:fill="FFFFFF"/>
+        <w:spacing w:before="100" w:beforeAutospacing="1" w:after="100" w:afterAutospacing="1" w:line="240" w:lineRule="auto"/>
+        <w:rPr>
+          <w:rFonts w:ascii="Arial" w:eastAsia="Times New Roman" w:hAnsi="Arial" w:cs="Arial"/>
+          <w:color w:val="000000"/>
+          <w:szCs w:val="24"/>
+          <w:lang w:eastAsia="id-ID"/>
+        </w:rPr>
+      </w:pPr>
+      <w:r>
+        <w:rPr>
+          <w:rFonts w:ascii="Arial" w:eastAsia="Times New Roman" w:hAnsi="Arial" w:cs="Arial"/>
+          <w:color w:val="000000"/>
+          <w:szCs w:val="24"/>
+          <w:lang w:eastAsia="id-ID"/>
+        </w:rPr>
+        <w:t xml:space="preserve">Memastikan semua fitur dalam </w:t>
+      </w:r>
+      <w:r>
+        <w:rPr>
+          <w:rFonts w:ascii="Arial" w:eastAsia="Times New Roman" w:hAnsi="Arial" w:cs="Arial"/>
+          <w:b/>
+          <w:bCs/>
+          <w:color w:val="000000"/>
+          <w:szCs w:val="24"/>
+          <w:lang w:eastAsia="id-ID"/>
+        </w:rPr>
+        <w:t>About</w:t>
+      </w:r>
+      <w:r>
+        <w:rPr>
+          <w:rFonts w:ascii="Arial" w:eastAsia="Times New Roman" w:hAnsi="Arial" w:cs="Arial"/>
+          <w:color w:val="000000"/>
+          <w:szCs w:val="24"/>
+          <w:lang w:eastAsia="id-ID"/>
+        </w:rPr>
+        <w:t xml:space="preserve"> bekerja</w:t>
+      </w:r>
+    </w:p>
+    <w:p>
+      <w:pPr>
+        <w:numPr>
+          <w:ilvl w:val="2"/>
+          <w:numId w:val="6"/>
+        </w:numPr>
+        <w:shd w:val="clear" w:color="auto" w:fill="FFFFFF"/>
+        <w:spacing w:before="100" w:beforeAutospacing="1" w:after="100" w:afterAutospacing="1" w:line="240" w:lineRule="auto"/>
+        <w:rPr>
+          <w:rFonts w:ascii="Arial" w:eastAsia="Times New Roman" w:hAnsi="Arial" w:cs="Arial"/>
+          <w:color w:val="000000"/>
+          <w:szCs w:val="24"/>
+          <w:lang w:eastAsia="id-ID"/>
+        </w:rPr>
+      </w:pPr>
+      <w:r>
+        <w:rPr>
+          <w:rFonts w:ascii="Arial" w:eastAsia="Times New Roman" w:hAnsi="Arial" w:cs="Arial"/>
+          <w:color w:val="000000"/>
+          <w:szCs w:val="24"/>
+          <w:lang w:eastAsia="id-ID"/>
+        </w:rPr>
+        <w:t>Memberi tindakan klik pada item </w:t>
+      </w:r>
+      <w:r>
+        <w:rPr>
+          <w:rFonts w:ascii="Arial" w:eastAsia="Times New Roman" w:hAnsi="Arial" w:cs="Arial"/>
+          <w:b/>
+          <w:bCs/>
+          <w:color w:val="000000"/>
+          <w:szCs w:val="24"/>
+          <w:lang w:eastAsia="id-ID"/>
+        </w:rPr>
+        <w:t>About</w:t>
+      </w:r>
+      <w:r>
+        <w:rPr>
+          <w:rFonts w:ascii="Arial" w:eastAsia="Times New Roman" w:hAnsi="Arial" w:cs="Arial"/>
+          <w:color w:val="000000"/>
+          <w:szCs w:val="24"/>
+          <w:lang w:eastAsia="id-ID"/>
+        </w:rPr>
+        <w:t> di BottomNavigationBar</w:t>
+      </w:r>
+    </w:p>
+    <w:p>
+      <w:pPr>
+        <w:numPr>
+          <w:ilvl w:val="2"/>
+          <w:numId w:val="6"/>
+        </w:numPr>
+        <w:shd w:val="clear" w:color="auto" w:fill="FFFFFF"/>
+        <w:spacing w:before="100" w:beforeAutospacing="1" w:after="100" w:afterAutospacing="1" w:line="240" w:lineRule="auto"/>
+        <w:rPr>
+          <w:rFonts w:ascii="Arial" w:eastAsia="Times New Roman" w:hAnsi="Arial" w:cs="Arial"/>
+          <w:color w:val="000000"/>
+          <w:szCs w:val="24"/>
+          <w:lang w:eastAsia="id-ID"/>
+        </w:rPr>
+      </w:pPr>
+      <w:r>
+        <w:rPr>
+          <w:rFonts w:ascii="Arial" w:eastAsia="Times New Roman" w:hAnsi="Arial" w:cs="Arial"/>
+          <w:color w:val="000000"/>
+          <w:szCs w:val="24"/>
+          <w:lang w:eastAsia="id-ID"/>
+        </w:rPr>
+        <w:t>Memberi tindakan klik pada </w:t>
+      </w:r>
+      <w:r>
+        <w:rPr>
+          <w:rFonts w:ascii="Arial" w:eastAsia="Times New Roman" w:hAnsi="Arial" w:cs="Arial"/>
+          <w:b/>
+          <w:bCs/>
+          <w:color w:val="000000"/>
+          <w:szCs w:val="24"/>
+          <w:lang w:eastAsia="id-ID"/>
+        </w:rPr>
+        <w:t>item pertama</w:t>
+      </w:r>
+      <w:r>
+        <w:rPr>
+          <w:rFonts w:ascii="Arial" w:eastAsia="Times New Roman" w:hAnsi="Arial" w:cs="Arial"/>
+          <w:color w:val="000000"/>
+          <w:szCs w:val="24"/>
+          <w:lang w:eastAsia="id-ID"/>
+        </w:rPr>
+        <w:t> pada daftar </w:t>
+      </w:r>
+      <w:r>
+        <w:rPr>
+          <w:rFonts w:ascii="Arial" w:eastAsia="Times New Roman" w:hAnsi="Arial" w:cs="Arial"/>
+          <w:b/>
+          <w:bCs/>
+          <w:color w:val="000000"/>
+          <w:szCs w:val="24"/>
+          <w:lang w:eastAsia="id-ID"/>
+        </w:rPr>
+        <w:t>Options</w:t>
+      </w:r>
+    </w:p>
+    <w:p>
+      <w:pPr>
+        <w:numPr>
+          <w:ilvl w:val="2"/>
+          <w:numId w:val="6"/>
+        </w:numPr>
+        <w:shd w:val="clear" w:color="auto" w:fill="FFFFFF"/>
+        <w:spacing w:before="100" w:beforeAutospacing="1" w:after="100" w:afterAutospacing="1" w:line="240" w:lineRule="auto"/>
+        <w:rPr>
+          <w:rFonts w:ascii="Arial" w:eastAsia="Times New Roman" w:hAnsi="Arial" w:cs="Arial"/>
+          <w:color w:val="000000"/>
+          <w:szCs w:val="24"/>
+          <w:lang w:eastAsia="id-ID"/>
+        </w:rPr>
+      </w:pPr>
+      <w:r>
+        <w:rPr>
+          <w:rFonts w:ascii="Arial" w:eastAsia="Times New Roman" w:hAnsi="Arial" w:cs="Arial"/>
+          <w:color w:val="000000"/>
+          <w:szCs w:val="24"/>
+          <w:lang w:eastAsia="id-ID"/>
+        </w:rPr>
+        <w:t xml:space="preserve">Memastikan bahwa aksi intent </w:t>
+      </w:r>
+      <w:r>
+        <w:rPr>
+          <w:rFonts w:ascii="Arial" w:eastAsia="Times New Roman" w:hAnsi="Arial" w:cs="Arial"/>
+          <w:b/>
+          <w:bCs/>
+          <w:color w:val="000000"/>
+          <w:szCs w:val="24"/>
+          <w:lang w:eastAsia="id-ID"/>
+        </w:rPr>
+        <w:t>ACTION_VIEW</w:t>
+      </w:r>
+      <w:r>
+        <w:rPr>
+          <w:rFonts w:ascii="Arial" w:eastAsia="Times New Roman" w:hAnsi="Arial" w:cs="Arial"/>
+          <w:color w:val="000000"/>
+          <w:szCs w:val="24"/>
+          <w:lang w:eastAsia="id-ID"/>
+        </w:rPr>
+        <w:t xml:space="preserve"> berhasil dijalankan dan memiliki data </w:t>
+      </w:r>
+      <w:r>
+        <w:rPr>
+          <w:rFonts w:ascii="Arial" w:eastAsia="Times New Roman" w:hAnsi="Arial" w:cs="Arial"/>
+          <w:b/>
+          <w:bCs/>
+          <w:color w:val="000000"/>
+          <w:szCs w:val="24"/>
+          <w:lang w:eastAsia="id-ID"/>
+        </w:rPr>
+        <w:t>myFacebook</w:t>
+      </w:r>
+    </w:p>
+    <w:p>
+      <w:pPr>
+        <w:numPr>
+          <w:ilvl w:val="2"/>
+          <w:numId w:val="6"/>
+        </w:numPr>
+        <w:shd w:val="clear" w:color="auto" w:fill="FFFFFF"/>
+        <w:spacing w:before="100" w:beforeAutospacing="1" w:after="100" w:afterAutospacing="1" w:line="240" w:lineRule="auto"/>
+        <w:rPr>
+          <w:rFonts w:ascii="Arial" w:eastAsia="Times New Roman" w:hAnsi="Arial" w:cs="Arial"/>
+          <w:color w:val="000000"/>
+          <w:szCs w:val="24"/>
+          <w:lang w:eastAsia="id-ID"/>
+        </w:rPr>
+      </w:pPr>
+      <w:r>
+        <w:rPr>
+          <w:rFonts w:ascii="Arial" w:eastAsia="Times New Roman" w:hAnsi="Arial" w:cs="Arial"/>
+          <w:color w:val="000000"/>
+          <w:szCs w:val="24"/>
+          <w:lang w:eastAsia="id-ID"/>
+        </w:rPr>
+        <w:t xml:space="preserve">Memberi tindakan </w:t>
+      </w:r>
+      <w:r>
+        <w:rPr>
+          <w:rFonts w:ascii="Arial" w:eastAsia="Times New Roman" w:hAnsi="Arial" w:cs="Arial"/>
+          <w:b/>
+          <w:bCs/>
+          <w:color w:val="000000"/>
+          <w:szCs w:val="24"/>
+          <w:lang w:eastAsia="id-ID"/>
+        </w:rPr>
+        <w:t>klik tombol Kembali</w:t>
+      </w:r>
+      <w:r>
+        <w:rPr>
+          <w:rFonts w:ascii="Arial" w:eastAsia="Times New Roman" w:hAnsi="Arial" w:cs="Arial"/>
+          <w:color w:val="000000"/>
+          <w:szCs w:val="24"/>
+          <w:lang w:eastAsia="id-ID"/>
+        </w:rPr>
+        <w:t xml:space="preserve"> pada System UI Android</w:t>
+      </w:r>
+    </w:p>
+    <w:p>
+      <w:pPr>
+        <w:numPr>
+          <w:ilvl w:val="2"/>
+          <w:numId w:val="6"/>
+        </w:numPr>
+        <w:shd w:val="clear" w:color="auto" w:fill="FFFFFF"/>
+        <w:spacing w:before="100" w:beforeAutospacing="1" w:after="100" w:afterAutospacing="1" w:line="240" w:lineRule="auto"/>
+        <w:rPr>
+          <w:rFonts w:ascii="Arial" w:eastAsia="Times New Roman" w:hAnsi="Arial" w:cs="Arial"/>
+          <w:color w:val="000000"/>
+          <w:szCs w:val="24"/>
+          <w:lang w:eastAsia="id-ID"/>
+        </w:rPr>
+      </w:pPr>
+      <w:r>
+        <w:rPr>
+          <w:rFonts w:ascii="Arial" w:eastAsia="Times New Roman" w:hAnsi="Arial" w:cs="Arial"/>
+          <w:color w:val="000000"/>
+          <w:szCs w:val="24"/>
+          <w:lang w:eastAsia="id-ID"/>
+        </w:rPr>
+        <w:t>Menunggu hingga aplikasi kembali terdeteksi dengan waktu habis tunggu 1 detik</w:t>
+      </w:r>
+      <w:r>
+        <w:rPr>
+          <w:rFonts w:ascii="Arial" w:eastAsia="Times New Roman" w:hAnsi="Arial" w:cs="Arial"/>
+          <w:color w:val="000000"/>
+          <w:szCs w:val="24"/>
+          <w:lang w:eastAsia="id-ID"/>
+        </w:rPr>
+        <w:t xml:space="preserve"> </w:t>
+      </w:r>
+    </w:p>
+    <w:p>
+      <w:pPr>
+        <w:numPr>
+          <w:ilvl w:val="2"/>
+          <w:numId w:val="6"/>
+        </w:numPr>
+        <w:shd w:val="clear" w:color="auto" w:fill="FFFFFF"/>
+        <w:spacing w:before="100" w:beforeAutospacing="1" w:after="100" w:afterAutospacing="1" w:line="240" w:lineRule="auto"/>
+        <w:rPr>
+          <w:rFonts w:ascii="Arial" w:eastAsia="Times New Roman" w:hAnsi="Arial" w:cs="Arial"/>
+          <w:color w:val="000000"/>
+          <w:szCs w:val="24"/>
+          <w:lang w:eastAsia="id-ID"/>
+        </w:rPr>
+      </w:pPr>
+      <w:r>
+        <w:rPr>
+          <w:rFonts w:ascii="Arial" w:eastAsia="Times New Roman" w:hAnsi="Arial" w:cs="Arial"/>
+          <w:color w:val="000000"/>
+          <w:szCs w:val="24"/>
+          <w:lang w:eastAsia="id-ID"/>
+        </w:rPr>
+        <w:t>Memberi tindakan klik pada </w:t>
+      </w:r>
+      <w:r>
+        <w:rPr>
+          <w:rFonts w:ascii="Arial" w:eastAsia="Times New Roman" w:hAnsi="Arial" w:cs="Arial"/>
+          <w:b/>
+          <w:bCs/>
+          <w:color w:val="000000"/>
+          <w:szCs w:val="24"/>
+          <w:lang w:eastAsia="id-ID"/>
+        </w:rPr>
+        <w:t xml:space="preserve">item </w:t>
+      </w:r>
+      <w:r>
+        <w:rPr>
+          <w:rFonts w:ascii="Arial" w:eastAsia="Times New Roman" w:hAnsi="Arial" w:cs="Arial"/>
+          <w:b/>
+          <w:bCs/>
+          <w:color w:val="000000"/>
+          <w:szCs w:val="24"/>
+          <w:lang w:eastAsia="id-ID"/>
+        </w:rPr>
+        <w:t>kedua</w:t>
+      </w:r>
+      <w:r>
+        <w:rPr>
+          <w:rFonts w:ascii="Arial" w:eastAsia="Times New Roman" w:hAnsi="Arial" w:cs="Arial"/>
+          <w:color w:val="000000"/>
+          <w:szCs w:val="24"/>
+          <w:lang w:eastAsia="id-ID"/>
+        </w:rPr>
+        <w:t> pada daftar </w:t>
+      </w:r>
+      <w:r>
+        <w:rPr>
+          <w:rFonts w:ascii="Arial" w:eastAsia="Times New Roman" w:hAnsi="Arial" w:cs="Arial"/>
+          <w:b/>
+          <w:bCs/>
+          <w:color w:val="000000"/>
+          <w:szCs w:val="24"/>
+          <w:lang w:eastAsia="id-ID"/>
+        </w:rPr>
+        <w:t>Options</w:t>
+      </w:r>
+    </w:p>
+    <w:p>
+      <w:pPr>
+        <w:numPr>
+          <w:ilvl w:val="2"/>
+          <w:numId w:val="6"/>
+        </w:numPr>
+        <w:shd w:val="clear" w:color="auto" w:fill="FFFFFF"/>
+        <w:spacing w:before="100" w:beforeAutospacing="1" w:after="100" w:afterAutospacing="1" w:line="240" w:lineRule="auto"/>
+        <w:rPr>
+          <w:rFonts w:ascii="Arial" w:eastAsia="Times New Roman" w:hAnsi="Arial" w:cs="Arial"/>
+          <w:color w:val="000000"/>
+          <w:szCs w:val="24"/>
+          <w:lang w:eastAsia="id-ID"/>
+        </w:rPr>
+      </w:pPr>
+      <w:r>
+        <w:rPr>
+          <w:rFonts w:ascii="Arial" w:eastAsia="Times New Roman" w:hAnsi="Arial" w:cs="Arial"/>
+          <w:color w:val="000000"/>
+          <w:szCs w:val="24"/>
+          <w:lang w:eastAsia="id-ID"/>
+        </w:rPr>
+        <w:t xml:space="preserve">Memastikan bahwa aksi intent </w:t>
+      </w:r>
+      <w:r>
+        <w:rPr>
+          <w:rFonts w:ascii="Arial" w:eastAsia="Times New Roman" w:hAnsi="Arial" w:cs="Arial"/>
+          <w:b/>
+          <w:bCs/>
+          <w:color w:val="000000"/>
+          <w:szCs w:val="24"/>
+          <w:lang w:eastAsia="id-ID"/>
+        </w:rPr>
+        <w:t>ACTION_VIEW</w:t>
+      </w:r>
+      <w:r>
+        <w:rPr>
+          <w:rFonts w:ascii="Arial" w:eastAsia="Times New Roman" w:hAnsi="Arial" w:cs="Arial"/>
+          <w:color w:val="000000"/>
+          <w:szCs w:val="24"/>
+          <w:lang w:eastAsia="id-ID"/>
+        </w:rPr>
+        <w:t xml:space="preserve"> berhasil dijalankan dan memiliki data </w:t>
+      </w:r>
+      <w:r>
+        <w:rPr>
+          <w:rFonts w:ascii="Arial" w:eastAsia="Times New Roman" w:hAnsi="Arial" w:cs="Arial"/>
+          <w:b/>
+          <w:bCs/>
+          <w:color w:val="000000"/>
+          <w:szCs w:val="24"/>
+          <w:lang w:eastAsia="id-ID"/>
+        </w:rPr>
+        <w:t>myGitHub</w:t>
+      </w:r>
+    </w:p>
+    <w:p>
+      <w:pPr>
+        <w:numPr>
+          <w:ilvl w:val="2"/>
+          <w:numId w:val="6"/>
+        </w:numPr>
+        <w:shd w:val="clear" w:color="auto" w:fill="FFFFFF"/>
+        <w:spacing w:before="100" w:beforeAutospacing="1" w:after="100" w:afterAutospacing="1" w:line="240" w:lineRule="auto"/>
+        <w:rPr>
+          <w:rFonts w:ascii="Arial" w:eastAsia="Times New Roman" w:hAnsi="Arial" w:cs="Arial"/>
+          <w:color w:val="000000"/>
+          <w:szCs w:val="24"/>
+          <w:lang w:eastAsia="id-ID"/>
+        </w:rPr>
+      </w:pPr>
+      <w:r>
+        <w:rPr>
+          <w:rFonts w:ascii="Arial" w:eastAsia="Times New Roman" w:hAnsi="Arial" w:cs="Arial"/>
+          <w:color w:val="000000"/>
+          <w:szCs w:val="24"/>
+          <w:lang w:eastAsia="id-ID"/>
+        </w:rPr>
+        <w:t xml:space="preserve">Memberi tindakan </w:t>
+      </w:r>
+      <w:r>
+        <w:rPr>
+          <w:rFonts w:ascii="Arial" w:eastAsia="Times New Roman" w:hAnsi="Arial" w:cs="Arial"/>
+          <w:b/>
+          <w:bCs/>
+          <w:color w:val="000000"/>
+          <w:szCs w:val="24"/>
+          <w:lang w:eastAsia="id-ID"/>
+        </w:rPr>
+        <w:t>klik tombol Kembali</w:t>
+      </w:r>
+      <w:r>
+        <w:rPr>
+          <w:rFonts w:ascii="Arial" w:eastAsia="Times New Roman" w:hAnsi="Arial" w:cs="Arial"/>
+          <w:color w:val="000000"/>
+          <w:szCs w:val="24"/>
+          <w:lang w:eastAsia="id-ID"/>
+        </w:rPr>
+        <w:t xml:space="preserve"> pada System UI Android</w:t>
+      </w:r>
+    </w:p>
+    <w:p>
+      <w:pPr>
+        <w:numPr>
+          <w:ilvl w:val="2"/>
+          <w:numId w:val="6"/>
+        </w:numPr>
+        <w:shd w:val="clear" w:color="auto" w:fill="FFFFFF"/>
+        <w:spacing w:before="100" w:beforeAutospacing="1" w:after="100" w:afterAutospacing="1" w:line="240" w:lineRule="auto"/>
+        <w:rPr>
+          <w:rFonts w:ascii="Arial" w:eastAsia="Times New Roman" w:hAnsi="Arial" w:cs="Arial"/>
+          <w:color w:val="000000"/>
+          <w:szCs w:val="24"/>
+          <w:lang w:eastAsia="id-ID"/>
+        </w:rPr>
+      </w:pPr>
+      <w:r>
+        <w:rPr>
+          <w:rFonts w:ascii="Arial" w:eastAsia="Times New Roman" w:hAnsi="Arial" w:cs="Arial"/>
+          <w:color w:val="000000"/>
+          <w:szCs w:val="24"/>
+          <w:lang w:eastAsia="id-ID"/>
+        </w:rPr>
+        <w:t>Menunggu hingga aplikasi kembali terdeteksi dengan waktu habis tunggu 1 detik</w:t>
+      </w:r>
+    </w:p>
+    <w:p>
+      <w:pPr>
+        <w:numPr>
+          <w:ilvl w:val="2"/>
+          <w:numId w:val="6"/>
+        </w:numPr>
+        <w:shd w:val="clear" w:color="auto" w:fill="FFFFFF"/>
+        <w:spacing w:before="100" w:beforeAutospacing="1" w:after="100" w:afterAutospacing="1" w:line="240" w:lineRule="auto"/>
+        <w:rPr>
+          <w:rFonts w:ascii="Arial" w:eastAsia="Times New Roman" w:hAnsi="Arial" w:cs="Arial"/>
+          <w:color w:val="000000"/>
+          <w:szCs w:val="24"/>
+          <w:lang w:eastAsia="id-ID"/>
+        </w:rPr>
+      </w:pPr>
+      <w:r>
+        <w:rPr>
+          <w:rFonts w:ascii="Arial" w:eastAsia="Times New Roman" w:hAnsi="Arial" w:cs="Arial"/>
+          <w:color w:val="000000"/>
+          <w:szCs w:val="24"/>
+          <w:lang w:eastAsia="id-ID"/>
+        </w:rPr>
+        <w:t>Memberi tindakan klik pada </w:t>
+      </w:r>
+      <w:r>
+        <w:rPr>
+          <w:rFonts w:ascii="Arial" w:eastAsia="Times New Roman" w:hAnsi="Arial" w:cs="Arial"/>
+          <w:b/>
+          <w:bCs/>
+          <w:color w:val="000000"/>
+          <w:szCs w:val="24"/>
+          <w:lang w:eastAsia="id-ID"/>
+        </w:rPr>
+        <w:t xml:space="preserve">item </w:t>
+      </w:r>
+      <w:r>
+        <w:rPr>
+          <w:rFonts w:ascii="Arial" w:eastAsia="Times New Roman" w:hAnsi="Arial" w:cs="Arial"/>
+          <w:b/>
+          <w:bCs/>
+          <w:color w:val="000000"/>
+          <w:szCs w:val="24"/>
+          <w:lang w:eastAsia="id-ID"/>
+        </w:rPr>
+        <w:t>ketiga</w:t>
+      </w:r>
+      <w:r>
+        <w:rPr>
+          <w:rFonts w:ascii="Arial" w:eastAsia="Times New Roman" w:hAnsi="Arial" w:cs="Arial"/>
+          <w:color w:val="000000"/>
+          <w:szCs w:val="24"/>
+          <w:lang w:eastAsia="id-ID"/>
+        </w:rPr>
+        <w:t> pada daftar </w:t>
+      </w:r>
+      <w:r>
+        <w:rPr>
+          <w:rFonts w:ascii="Arial" w:eastAsia="Times New Roman" w:hAnsi="Arial" w:cs="Arial"/>
+          <w:b/>
+          <w:bCs/>
+          <w:color w:val="000000"/>
+          <w:szCs w:val="24"/>
+          <w:lang w:eastAsia="id-ID"/>
+        </w:rPr>
+        <w:t>Options</w:t>
+      </w:r>
+    </w:p>
+    <w:p>
+      <w:pPr>
+        <w:numPr>
+          <w:ilvl w:val="2"/>
+          <w:numId w:val="6"/>
+        </w:numPr>
+        <w:shd w:val="clear" w:color="auto" w:fill="FFFFFF"/>
+        <w:spacing w:before="100" w:beforeAutospacing="1" w:after="100" w:afterAutospacing="1" w:line="240" w:lineRule="auto"/>
+        <w:rPr>
+          <w:rFonts w:ascii="Arial" w:eastAsia="Times New Roman" w:hAnsi="Arial" w:cs="Arial"/>
+          <w:color w:val="000000"/>
+          <w:szCs w:val="24"/>
+          <w:lang w:eastAsia="id-ID"/>
+        </w:rPr>
+      </w:pPr>
+      <w:r>
+        <w:rPr>
+          <w:rFonts w:ascii="Arial" w:eastAsia="Times New Roman" w:hAnsi="Arial" w:cs="Arial"/>
+          <w:color w:val="000000"/>
+          <w:szCs w:val="24"/>
+          <w:lang w:eastAsia="id-ID"/>
+        </w:rPr>
+        <w:t xml:space="preserve">Memastikan bahwa aksi intent </w:t>
+      </w:r>
+      <w:r>
+        <w:rPr>
+          <w:rFonts w:ascii="Arial" w:eastAsia="Times New Roman" w:hAnsi="Arial" w:cs="Arial"/>
+          <w:b/>
+          <w:bCs/>
+          <w:color w:val="000000"/>
+          <w:szCs w:val="24"/>
+          <w:lang w:eastAsia="id-ID"/>
+        </w:rPr>
+        <w:t>ACTION_SENDTO</w:t>
+      </w:r>
+      <w:r>
+        <w:rPr>
+          <w:rFonts w:ascii="Arial" w:eastAsia="Times New Roman" w:hAnsi="Arial" w:cs="Arial"/>
+          <w:color w:val="000000"/>
+          <w:szCs w:val="24"/>
+          <w:lang w:eastAsia="id-ID"/>
+        </w:rPr>
+        <w:t xml:space="preserve"> berhasil dijalankan dan memiliki data </w:t>
+      </w:r>
+      <w:r>
+        <w:rPr>
+          <w:rFonts w:ascii="Arial" w:eastAsia="Times New Roman" w:hAnsi="Arial" w:cs="Arial"/>
+          <w:b/>
+          <w:bCs/>
+          <w:color w:val="000000"/>
+          <w:szCs w:val="24"/>
+          <w:lang w:eastAsia="id-ID"/>
+        </w:rPr>
+        <w:t>myEmail</w:t>
+      </w:r>
+    </w:p>
+    <w:p>
+      <w:pPr>
+        <w:numPr>
+          <w:ilvl w:val="2"/>
+          <w:numId w:val="6"/>
+        </w:numPr>
+        <w:shd w:val="clear" w:color="auto" w:fill="FFFFFF"/>
+        <w:spacing w:before="100" w:beforeAutospacing="1" w:after="100" w:afterAutospacing="1" w:line="240" w:lineRule="auto"/>
+        <w:rPr>
+          <w:rFonts w:ascii="Arial" w:eastAsia="Times New Roman" w:hAnsi="Arial" w:cs="Arial"/>
+          <w:color w:val="000000"/>
+          <w:szCs w:val="24"/>
+          <w:lang w:eastAsia="id-ID"/>
+        </w:rPr>
+      </w:pPr>
+      <w:r>
+        <w:rPr>
+          <w:rFonts w:ascii="Arial" w:eastAsia="Times New Roman" w:hAnsi="Arial" w:cs="Arial"/>
+          <w:color w:val="000000"/>
+          <w:szCs w:val="24"/>
+          <w:lang w:eastAsia="id-ID"/>
+        </w:rPr>
+        <w:t xml:space="preserve">Memberi tindakan </w:t>
+      </w:r>
+      <w:r>
+        <w:rPr>
+          <w:rFonts w:ascii="Arial" w:eastAsia="Times New Roman" w:hAnsi="Arial" w:cs="Arial"/>
+          <w:b/>
+          <w:bCs/>
+          <w:color w:val="000000"/>
+          <w:szCs w:val="24"/>
+          <w:lang w:eastAsia="id-ID"/>
+        </w:rPr>
+        <w:t>klik tombol Kembali</w:t>
+      </w:r>
+      <w:r>
+        <w:rPr>
+          <w:rFonts w:ascii="Arial" w:eastAsia="Times New Roman" w:hAnsi="Arial" w:cs="Arial"/>
+          <w:color w:val="000000"/>
+          <w:szCs w:val="24"/>
+          <w:lang w:eastAsia="id-ID"/>
+        </w:rPr>
+        <w:t xml:space="preserve"> pada System UI Android</w:t>
+      </w:r>
+    </w:p>
+    <w:p>
+      <w:pPr>
+        <w:numPr>
+          <w:ilvl w:val="2"/>
+          <w:numId w:val="6"/>
+        </w:numPr>
+        <w:shd w:val="clear" w:color="auto" w:fill="FFFFFF"/>
+        <w:spacing w:before="100" w:beforeAutospacing="1" w:after="100" w:afterAutospacing="1" w:line="240" w:lineRule="auto"/>
+        <w:rPr>
+          <w:rFonts w:ascii="Arial" w:eastAsia="Times New Roman" w:hAnsi="Arial" w:cs="Arial"/>
+          <w:color w:val="000000"/>
+          <w:szCs w:val="24"/>
+          <w:lang w:eastAsia="id-ID"/>
+        </w:rPr>
+      </w:pPr>
+      <w:r>
+        <w:rPr>
+          <w:rFonts w:ascii="Arial" w:eastAsia="Times New Roman" w:hAnsi="Arial" w:cs="Arial"/>
+          <w:color w:val="000000"/>
+          <w:szCs w:val="24"/>
+          <w:lang w:eastAsia="id-ID"/>
+        </w:rPr>
+        <w:t xml:space="preserve">Memberi tindakan </w:t>
+      </w:r>
+      <w:r>
+        <w:rPr>
+          <w:rFonts w:ascii="Arial" w:eastAsia="Times New Roman" w:hAnsi="Arial" w:cs="Arial"/>
+          <w:b/>
+          <w:bCs/>
+          <w:color w:val="000000"/>
+          <w:szCs w:val="24"/>
+          <w:lang w:eastAsia="id-ID"/>
+        </w:rPr>
+        <w:t>klik tombol Kembali</w:t>
+      </w:r>
+      <w:r>
+        <w:rPr>
+          <w:rFonts w:ascii="Arial" w:eastAsia="Times New Roman" w:hAnsi="Arial" w:cs="Arial"/>
+          <w:color w:val="000000"/>
+          <w:szCs w:val="24"/>
+          <w:lang w:eastAsia="id-ID"/>
+        </w:rPr>
+        <w:t xml:space="preserve"> pada System UI Android</w:t>
+      </w:r>
+    </w:p>
+    <w:p>
+      <w:pPr>
+        <w:numPr>
+          <w:ilvl w:val="2"/>
+          <w:numId w:val="6"/>
+        </w:numPr>
+        <w:shd w:val="clear" w:color="auto" w:fill="FFFFFF"/>
+        <w:spacing w:before="100" w:beforeAutospacing="1" w:after="100" w:afterAutospacing="1" w:line="240" w:lineRule="auto"/>
+        <w:rPr>
+          <w:rFonts w:ascii="Arial" w:eastAsia="Times New Roman" w:hAnsi="Arial" w:cs="Arial"/>
+          <w:color w:val="000000"/>
+          <w:szCs w:val="24"/>
+          <w:lang w:eastAsia="id-ID"/>
+        </w:rPr>
+      </w:pPr>
+      <w:r>
+        <w:rPr>
+          <w:rFonts w:ascii="Arial" w:eastAsia="Times New Roman" w:hAnsi="Arial" w:cs="Arial"/>
+          <w:color w:val="000000"/>
+          <w:szCs w:val="24"/>
+          <w:lang w:eastAsia="id-ID"/>
+        </w:rPr>
+        <w:t>Menunggu hingga aplikasi kembali terdeteksi dengan waktu habis tunggu 1 detik</w:t>
+      </w:r>
+    </w:p>
     <w:sectPr>
       <w:pgSz w:w="12240" w:h="15840"/>
       <w:pgMar w:top="1440" w:right="1440" w:bottom="1440" w:left="1440" w:header="708" w:footer="708" w:gutter="0"/>
@@ -20361,9 +22288,9 @@
     </w:lvl>
   </w:abstractNum>
   <w:abstractNum w:abstractNumId="4" w15:restartNumberingAfterBreak="0">
-    <w:nsid w:val="52165881"/>
+    <w:nsid w:val="430E237C"/>
     <w:multiLevelType w:val="multilevel"/>
-    <w:tmpl w:val="193698FA"/>
+    <w:tmpl w:val="1C4AA72E"/>
     <w:lvl w:ilvl="0">
       <w:start w:val="1"/>
       <w:numFmt w:val="bullet"/>
@@ -20510,98 +22437,9 @@
     </w:lvl>
   </w:abstractNum>
   <w:abstractNum w:abstractNumId="5" w15:restartNumberingAfterBreak="0">
-    <w:nsid w:val="61F540BC"/>
-    <w:multiLevelType w:val="hybridMultilevel"/>
-    <w:tmpl w:val="94F637EA"/>
-    <w:lvl w:ilvl="0" w:tplc="0421000F">
-      <w:start w:val="1"/>
-      <w:numFmt w:val="decimal"/>
-      <w:lvlText w:val="%1."/>
-      <w:lvlJc w:val="left"/>
-      <w:pPr>
-        <w:ind w:left="720" w:hanging="360"/>
-      </w:pPr>
-      <w:rPr>
-        <w:rFonts w:hint="default"/>
-      </w:rPr>
-    </w:lvl>
-    <w:lvl w:ilvl="1" w:tplc="04210019">
-      <w:start w:val="1"/>
-      <w:numFmt w:val="lowerLetter"/>
-      <w:lvlText w:val="%2."/>
-      <w:lvlJc w:val="left"/>
-      <w:pPr>
-        <w:ind w:left="1440" w:hanging="360"/>
-      </w:pPr>
-    </w:lvl>
-    <w:lvl w:ilvl="2" w:tplc="0421001B">
-      <w:start w:val="1"/>
-      <w:numFmt w:val="lowerRoman"/>
-      <w:lvlText w:val="%3."/>
-      <w:lvlJc w:val="right"/>
-      <w:pPr>
-        <w:ind w:left="2160" w:hanging="180"/>
-      </w:pPr>
-    </w:lvl>
-    <w:lvl w:ilvl="3" w:tplc="0421000F" w:tentative="1">
-      <w:start w:val="1"/>
-      <w:numFmt w:val="decimal"/>
-      <w:lvlText w:val="%4."/>
-      <w:lvlJc w:val="left"/>
-      <w:pPr>
-        <w:ind w:left="2880" w:hanging="360"/>
-      </w:pPr>
-    </w:lvl>
-    <w:lvl w:ilvl="4" w:tplc="04210019" w:tentative="1">
-      <w:start w:val="1"/>
-      <w:numFmt w:val="lowerLetter"/>
-      <w:lvlText w:val="%5."/>
-      <w:lvlJc w:val="left"/>
-      <w:pPr>
-        <w:ind w:left="3600" w:hanging="360"/>
-      </w:pPr>
-    </w:lvl>
-    <w:lvl w:ilvl="5" w:tplc="0421001B" w:tentative="1">
-      <w:start w:val="1"/>
-      <w:numFmt w:val="lowerRoman"/>
-      <w:lvlText w:val="%6."/>
-      <w:lvlJc w:val="right"/>
-      <w:pPr>
-        <w:ind w:left="4320" w:hanging="180"/>
-      </w:pPr>
-    </w:lvl>
-    <w:lvl w:ilvl="6" w:tplc="0421000F" w:tentative="1">
-      <w:start w:val="1"/>
-      <w:numFmt w:val="decimal"/>
-      <w:lvlText w:val="%7."/>
-      <w:lvlJc w:val="left"/>
-      <w:pPr>
-        <w:ind w:left="5040" w:hanging="360"/>
-      </w:pPr>
-    </w:lvl>
-    <w:lvl w:ilvl="7" w:tplc="04210019" w:tentative="1">
-      <w:start w:val="1"/>
-      <w:numFmt w:val="lowerLetter"/>
-      <w:lvlText w:val="%8."/>
-      <w:lvlJc w:val="left"/>
-      <w:pPr>
-        <w:ind w:left="5760" w:hanging="360"/>
-      </w:pPr>
-    </w:lvl>
-    <w:lvl w:ilvl="8" w:tplc="0421001B" w:tentative="1">
-      <w:start w:val="1"/>
-      <w:numFmt w:val="lowerRoman"/>
-      <w:lvlText w:val="%9."/>
-      <w:lvlJc w:val="right"/>
-      <w:pPr>
-        <w:ind w:left="6480" w:hanging="180"/>
-      </w:pPr>
-    </w:lvl>
-  </w:abstractNum>
-  <w:abstractNum w:abstractNumId="6" w15:restartNumberingAfterBreak="0">
-    <w:nsid w:val="794C3CA3"/>
+    <w:nsid w:val="52165881"/>
     <w:multiLevelType w:val="multilevel"/>
-    <w:tmpl w:val="01242DEC"/>
+    <w:tmpl w:val="193698FA"/>
     <w:lvl w:ilvl="0">
       <w:start w:val="1"/>
       <w:numFmt w:val="bullet"/>
@@ -20637,6 +22475,244 @@
     <w:lvl w:ilvl="2" w:tentative="1">
       <w:start w:val="1"/>
       <w:numFmt w:val="bullet"/>
+      <w:lvlText w:val=""/>
+      <w:lvlJc w:val="left"/>
+      <w:pPr>
+        <w:tabs>
+          <w:tab w:val="num" w:pos="2160"/>
+        </w:tabs>
+        <w:ind w:left="2160" w:hanging="360"/>
+      </w:pPr>
+      <w:rPr>
+        <w:rFonts w:ascii="Wingdings" w:hAnsi="Wingdings" w:hint="default"/>
+        <w:sz w:val="20"/>
+      </w:rPr>
+    </w:lvl>
+    <w:lvl w:ilvl="3" w:tentative="1">
+      <w:start w:val="1"/>
+      <w:numFmt w:val="bullet"/>
+      <w:lvlText w:val=""/>
+      <w:lvlJc w:val="left"/>
+      <w:pPr>
+        <w:tabs>
+          <w:tab w:val="num" w:pos="2880"/>
+        </w:tabs>
+        <w:ind w:left="2880" w:hanging="360"/>
+      </w:pPr>
+      <w:rPr>
+        <w:rFonts w:ascii="Wingdings" w:hAnsi="Wingdings" w:hint="default"/>
+        <w:sz w:val="20"/>
+      </w:rPr>
+    </w:lvl>
+    <w:lvl w:ilvl="4" w:tentative="1">
+      <w:start w:val="1"/>
+      <w:numFmt w:val="bullet"/>
+      <w:lvlText w:val=""/>
+      <w:lvlJc w:val="left"/>
+      <w:pPr>
+        <w:tabs>
+          <w:tab w:val="num" w:pos="3600"/>
+        </w:tabs>
+        <w:ind w:left="3600" w:hanging="360"/>
+      </w:pPr>
+      <w:rPr>
+        <w:rFonts w:ascii="Wingdings" w:hAnsi="Wingdings" w:hint="default"/>
+        <w:sz w:val="20"/>
+      </w:rPr>
+    </w:lvl>
+    <w:lvl w:ilvl="5" w:tentative="1">
+      <w:start w:val="1"/>
+      <w:numFmt w:val="bullet"/>
+      <w:lvlText w:val=""/>
+      <w:lvlJc w:val="left"/>
+      <w:pPr>
+        <w:tabs>
+          <w:tab w:val="num" w:pos="4320"/>
+        </w:tabs>
+        <w:ind w:left="4320" w:hanging="360"/>
+      </w:pPr>
+      <w:rPr>
+        <w:rFonts w:ascii="Wingdings" w:hAnsi="Wingdings" w:hint="default"/>
+        <w:sz w:val="20"/>
+      </w:rPr>
+    </w:lvl>
+    <w:lvl w:ilvl="6" w:tentative="1">
+      <w:start w:val="1"/>
+      <w:numFmt w:val="bullet"/>
+      <w:lvlText w:val=""/>
+      <w:lvlJc w:val="left"/>
+      <w:pPr>
+        <w:tabs>
+          <w:tab w:val="num" w:pos="5040"/>
+        </w:tabs>
+        <w:ind w:left="5040" w:hanging="360"/>
+      </w:pPr>
+      <w:rPr>
+        <w:rFonts w:ascii="Wingdings" w:hAnsi="Wingdings" w:hint="default"/>
+        <w:sz w:val="20"/>
+      </w:rPr>
+    </w:lvl>
+    <w:lvl w:ilvl="7" w:tentative="1">
+      <w:start w:val="1"/>
+      <w:numFmt w:val="bullet"/>
+      <w:lvlText w:val=""/>
+      <w:lvlJc w:val="left"/>
+      <w:pPr>
+        <w:tabs>
+          <w:tab w:val="num" w:pos="5760"/>
+        </w:tabs>
+        <w:ind w:left="5760" w:hanging="360"/>
+      </w:pPr>
+      <w:rPr>
+        <w:rFonts w:ascii="Wingdings" w:hAnsi="Wingdings" w:hint="default"/>
+        <w:sz w:val="20"/>
+      </w:rPr>
+    </w:lvl>
+    <w:lvl w:ilvl="8" w:tentative="1">
+      <w:start w:val="1"/>
+      <w:numFmt w:val="bullet"/>
+      <w:lvlText w:val=""/>
+      <w:lvlJc w:val="left"/>
+      <w:pPr>
+        <w:tabs>
+          <w:tab w:val="num" w:pos="6480"/>
+        </w:tabs>
+        <w:ind w:left="6480" w:hanging="360"/>
+      </w:pPr>
+      <w:rPr>
+        <w:rFonts w:ascii="Wingdings" w:hAnsi="Wingdings" w:hint="default"/>
+        <w:sz w:val="20"/>
+      </w:rPr>
+    </w:lvl>
+  </w:abstractNum>
+  <w:abstractNum w:abstractNumId="6" w15:restartNumberingAfterBreak="0">
+    <w:nsid w:val="61F540BC"/>
+    <w:multiLevelType w:val="hybridMultilevel"/>
+    <w:tmpl w:val="94F637EA"/>
+    <w:lvl w:ilvl="0" w:tplc="0421000F">
+      <w:start w:val="1"/>
+      <w:numFmt w:val="decimal"/>
+      <w:lvlText w:val="%1."/>
+      <w:lvlJc w:val="left"/>
+      <w:pPr>
+        <w:ind w:left="720" w:hanging="360"/>
+      </w:pPr>
+      <w:rPr>
+        <w:rFonts w:hint="default"/>
+      </w:rPr>
+    </w:lvl>
+    <w:lvl w:ilvl="1" w:tplc="04210019">
+      <w:start w:val="1"/>
+      <w:numFmt w:val="lowerLetter"/>
+      <w:lvlText w:val="%2."/>
+      <w:lvlJc w:val="left"/>
+      <w:pPr>
+        <w:ind w:left="1440" w:hanging="360"/>
+      </w:pPr>
+    </w:lvl>
+    <w:lvl w:ilvl="2" w:tplc="0421001B">
+      <w:start w:val="1"/>
+      <w:numFmt w:val="lowerRoman"/>
+      <w:lvlText w:val="%3."/>
+      <w:lvlJc w:val="right"/>
+      <w:pPr>
+        <w:ind w:left="2160" w:hanging="180"/>
+      </w:pPr>
+    </w:lvl>
+    <w:lvl w:ilvl="3" w:tplc="0421000F" w:tentative="1">
+      <w:start w:val="1"/>
+      <w:numFmt w:val="decimal"/>
+      <w:lvlText w:val="%4."/>
+      <w:lvlJc w:val="left"/>
+      <w:pPr>
+        <w:ind w:left="2880" w:hanging="360"/>
+      </w:pPr>
+    </w:lvl>
+    <w:lvl w:ilvl="4" w:tplc="04210019" w:tentative="1">
+      <w:start w:val="1"/>
+      <w:numFmt w:val="lowerLetter"/>
+      <w:lvlText w:val="%5."/>
+      <w:lvlJc w:val="left"/>
+      <w:pPr>
+        <w:ind w:left="3600" w:hanging="360"/>
+      </w:pPr>
+    </w:lvl>
+    <w:lvl w:ilvl="5" w:tplc="0421001B" w:tentative="1">
+      <w:start w:val="1"/>
+      <w:numFmt w:val="lowerRoman"/>
+      <w:lvlText w:val="%6."/>
+      <w:lvlJc w:val="right"/>
+      <w:pPr>
+        <w:ind w:left="4320" w:hanging="180"/>
+      </w:pPr>
+    </w:lvl>
+    <w:lvl w:ilvl="6" w:tplc="0421000F" w:tentative="1">
+      <w:start w:val="1"/>
+      <w:numFmt w:val="decimal"/>
+      <w:lvlText w:val="%7."/>
+      <w:lvlJc w:val="left"/>
+      <w:pPr>
+        <w:ind w:left="5040" w:hanging="360"/>
+      </w:pPr>
+    </w:lvl>
+    <w:lvl w:ilvl="7" w:tplc="04210019" w:tentative="1">
+      <w:start w:val="1"/>
+      <w:numFmt w:val="lowerLetter"/>
+      <w:lvlText w:val="%8."/>
+      <w:lvlJc w:val="left"/>
+      <w:pPr>
+        <w:ind w:left="5760" w:hanging="360"/>
+      </w:pPr>
+    </w:lvl>
+    <w:lvl w:ilvl="8" w:tplc="0421001B" w:tentative="1">
+      <w:start w:val="1"/>
+      <w:numFmt w:val="lowerRoman"/>
+      <w:lvlText w:val="%9."/>
+      <w:lvlJc w:val="right"/>
+      <w:pPr>
+        <w:ind w:left="6480" w:hanging="180"/>
+      </w:pPr>
+    </w:lvl>
+  </w:abstractNum>
+  <w:abstractNum w:abstractNumId="7" w15:restartNumberingAfterBreak="0">
+    <w:nsid w:val="794C3CA3"/>
+    <w:multiLevelType w:val="multilevel"/>
+    <w:tmpl w:val="01242DEC"/>
+    <w:lvl w:ilvl="0">
+      <w:start w:val="1"/>
+      <w:numFmt w:val="bullet"/>
+      <w:lvlText w:val=""/>
+      <w:lvlJc w:val="left"/>
+      <w:pPr>
+        <w:tabs>
+          <w:tab w:val="num" w:pos="720"/>
+        </w:tabs>
+        <w:ind w:left="720" w:hanging="360"/>
+      </w:pPr>
+      <w:rPr>
+        <w:rFonts w:ascii="Symbol" w:hAnsi="Symbol" w:hint="default"/>
+        <w:sz w:val="20"/>
+      </w:rPr>
+    </w:lvl>
+    <w:lvl w:ilvl="1">
+      <w:start w:val="1"/>
+      <w:numFmt w:val="bullet"/>
+      <w:lvlText w:val="o"/>
+      <w:lvlJc w:val="left"/>
+      <w:pPr>
+        <w:tabs>
+          <w:tab w:val="num" w:pos="1440"/>
+        </w:tabs>
+        <w:ind w:left="1440" w:hanging="360"/>
+      </w:pPr>
+      <w:rPr>
+        <w:rFonts w:ascii="Courier New" w:hAnsi="Courier New" w:hint="default"/>
+        <w:sz w:val="20"/>
+      </w:rPr>
+    </w:lvl>
+    <w:lvl w:ilvl="2" w:tentative="1">
+      <w:start w:val="1"/>
+      <w:numFmt w:val="bullet"/>
       <w:lvlText w:val=""/>
       <w:lvlJc w:val="left"/>
       <w:pPr>
@@ -20748,16 +22824,16 @@
     </w:lvl>
   </w:abstractNum>
   <w:num w:numId="1">
-    <w:abstractNumId w:val="5"/>
+    <w:abstractNumId w:val="6"/>
   </w:num>
   <w:num w:numId="2">
     <w:abstractNumId w:val="0"/>
   </w:num>
   <w:num w:numId="3">
-    <w:abstractNumId w:val="4"/>
+    <w:abstractNumId w:val="5"/>
   </w:num>
   <w:num w:numId="4">
-    <w:abstractNumId w:val="6"/>
+    <w:abstractNumId w:val="7"/>
   </w:num>
   <w:num w:numId="5">
     <w:abstractNumId w:val="1"/>
@@ -20767,6 +22843,9 @@
   </w:num>
   <w:num w:numId="7">
     <w:abstractNumId w:val="3"/>
+  </w:num>
+  <w:num w:numId="8">
+    <w:abstractNumId w:val="4"/>
   </w:num>
 </w:numbering>
 </file>
@@ -21164,7 +23243,7 @@
   <w:style w:type="paragraph" w:default="1" w:styleId="Normal">
     <w:name w:val="Normal"/>
     <w:qFormat/>
-    <w:rsid w:val="00904E0D"/>
+    <w:rsid w:val="00EA6496"/>
     <w:rPr>
       <w:rFonts w:ascii="Times New Roman" w:hAnsi="Times New Roman"/>
       <w:sz w:val="24"/>

</xml_diff>